<commit_message>
Revisions almost done. Still need exec sum
</commit_message>
<xml_diff>
--- a/01 - Vision and Business Case.docx
+++ b/01 - Vision and Business Case.docx
@@ -151,8 +151,8 @@
         <w:pStyle w:val="Title"/>
         <w:rPr/>
       </w:pPr>
-      <w:bookmarkStart w:id="1" w:name="__DdeLink__2699_1786439905"/>
-      <w:bookmarkStart w:id="2" w:name="ProjectName1"/>
+      <w:bookmarkStart w:id="1" w:name="ProjectName1"/>
+      <w:bookmarkStart w:id="2" w:name="__DdeLink__2699_1786439905"/>
       <w:r>
         <w:rPr>
           <w:rFonts w:eastAsia="" w:cs="" w:cstheme="majorBidi" w:eastAsiaTheme="majorEastAsia"/>
@@ -512,10 +512,10 @@
         <w:tblLook w:firstRow="1" w:noVBand="1" w:lastRow="0" w:firstColumn="0" w:lastColumn="0" w:noHBand="1" w:val="0620"/>
       </w:tblPr>
       <w:tblGrid>
-        <w:gridCol w:w="906"/>
+        <w:gridCol w:w="904"/>
         <w:gridCol w:w="1867"/>
-        <w:gridCol w:w="6395"/>
-        <w:gridCol w:w="1631"/>
+        <w:gridCol w:w="6394"/>
+        <w:gridCol w:w="1634"/>
       </w:tblGrid>
       <w:tr>
         <w:trPr>
@@ -523,7 +523,7 @@
         </w:trPr>
         <w:tc>
           <w:tcPr>
-            <w:tcW w:w="906" w:type="dxa"/>
+            <w:tcW w:w="904" w:type="dxa"/>
             <w:tcBorders/>
             <w:shd w:color="auto" w:fill="D9D9D9" w:themeFill="background1" w:themeFillShade="d9" w:val="clear"/>
             <w:vAlign w:val="bottom"/>
@@ -561,7 +561,7 @@
         </w:tc>
         <w:tc>
           <w:tcPr>
-            <w:tcW w:w="6395" w:type="dxa"/>
+            <w:tcW w:w="6394" w:type="dxa"/>
             <w:tcBorders/>
             <w:shd w:color="auto" w:fill="D9D9D9" w:themeFill="background1" w:themeFillShade="d9" w:val="clear"/>
             <w:vAlign w:val="bottom"/>
@@ -580,7 +580,7 @@
         </w:tc>
         <w:tc>
           <w:tcPr>
-            <w:tcW w:w="1631" w:type="dxa"/>
+            <w:tcW w:w="1634" w:type="dxa"/>
             <w:tcBorders/>
             <w:shd w:color="auto" w:fill="D9D9D9" w:themeFill="background1" w:themeFillShade="d9" w:val="clear"/>
             <w:vAlign w:val="bottom"/>
@@ -602,7 +602,7 @@
         <w:trPr/>
         <w:tc>
           <w:tcPr>
-            <w:tcW w:w="906" w:type="dxa"/>
+            <w:tcW w:w="904" w:type="dxa"/>
             <w:tcBorders/>
             <w:shd w:fill="auto" w:val="clear"/>
           </w:tcPr>
@@ -645,7 +645,7 @@
         </w:tc>
         <w:tc>
           <w:tcPr>
-            <w:tcW w:w="6395" w:type="dxa"/>
+            <w:tcW w:w="6394" w:type="dxa"/>
             <w:tcBorders/>
             <w:shd w:fill="auto" w:val="clear"/>
           </w:tcPr>
@@ -669,7 +669,7 @@
         </w:tc>
         <w:tc>
           <w:tcPr>
-            <w:tcW w:w="1631" w:type="dxa"/>
+            <w:tcW w:w="1634" w:type="dxa"/>
             <w:tcBorders/>
             <w:shd w:fill="auto" w:val="clear"/>
           </w:tcPr>
@@ -690,7 +690,7 @@
         <w:trPr/>
         <w:tc>
           <w:tcPr>
-            <w:tcW w:w="906" w:type="dxa"/>
+            <w:tcW w:w="904" w:type="dxa"/>
             <w:tcBorders>
               <w:top w:val="nil"/>
             </w:tcBorders>
@@ -734,7 +734,7 @@
         </w:tc>
         <w:tc>
           <w:tcPr>
-            <w:tcW w:w="6395" w:type="dxa"/>
+            <w:tcW w:w="6394" w:type="dxa"/>
             <w:tcBorders>
               <w:top w:val="nil"/>
             </w:tcBorders>
@@ -771,14 +771,80 @@
               <w:contextualSpacing/>
               <w:rPr/>
             </w:pPr>
-            <w:r>
-              <w:rPr/>
-            </w:r>
-          </w:p>
-        </w:tc>
-        <w:tc>
-          <w:tcPr>
-            <w:tcW w:w="1631" w:type="dxa"/>
+            <w:ins w:id="5" w:author="Unknown Author" w:date="2021-11-15T09:50:35Z">
+              <w:r>
+                <w:rPr/>
+                <w:t>Executive Summary elaborated further.</w:t>
+              </w:r>
+            </w:ins>
+          </w:p>
+          <w:p>
+            <w:pPr>
+              <w:pStyle w:val="ListParagraph"/>
+              <w:numPr>
+                <w:ilvl w:val="0"/>
+                <w:numId w:val="2"/>
+              </w:numPr>
+              <w:spacing w:lineRule="auto" w:line="240" w:before="0" w:after="0"/>
+              <w:ind w:left="256" w:hanging="270"/>
+              <w:contextualSpacing/>
+              <w:rPr/>
+            </w:pPr>
+            <w:ins w:id="7" w:author="Unknown Author" w:date="2021-11-15T09:50:35Z">
+              <w:r>
+                <w:rPr/>
+                <w:t>Context diagram - Added external system 'Offline Payment Service'</w:t>
+              </w:r>
+            </w:ins>
+          </w:p>
+          <w:p>
+            <w:pPr>
+              <w:pStyle w:val="ListParagraph"/>
+              <w:numPr>
+                <w:ilvl w:val="0"/>
+                <w:numId w:val="2"/>
+              </w:numPr>
+              <w:spacing w:lineRule="auto" w:line="240" w:before="0" w:after="0"/>
+              <w:ind w:left="256" w:hanging="270"/>
+              <w:contextualSpacing/>
+              <w:rPr/>
+            </w:pPr>
+            <w:ins w:id="9" w:author="Unknown Author" w:date="2021-11-15T10:03:09Z">
+              <w:r>
+                <w:rPr/>
+                <w:t>Iteration schedule elaborated into UP iterations and phases.</w:t>
+              </w:r>
+            </w:ins>
+          </w:p>
+          <w:p>
+            <w:pPr>
+              <w:pStyle w:val="ListParagraph"/>
+              <w:numPr>
+                <w:ilvl w:val="0"/>
+                <w:numId w:val="2"/>
+              </w:numPr>
+              <w:spacing w:lineRule="auto" w:line="240" w:before="0" w:after="0"/>
+              <w:ind w:left="256" w:hanging="270"/>
+              <w:contextualSpacing/>
+              <w:rPr/>
+            </w:pPr>
+            <w:ins w:id="11" w:author="Unknown Author" w:date="2021-11-15T09:54:49Z">
+              <w:r>
+                <w:rPr/>
+                <w:t>Go/No-Go Decision - Provided explicit GO decisio</w:t>
+              </w:r>
+            </w:ins>
+            <w:ins w:id="12" w:author="Unknown Author" w:date="2021-11-15T09:55:00Z">
+              <w:r>
+                <w:rPr/>
+                <w:t>n along with elaboration on rationale as to how opportunities outweight risks.</w:t>
+              </w:r>
+            </w:ins>
+          </w:p>
+        </w:tc>
+        <w:tc>
+          <w:tcPr>
+            <w:tcW w:w="1634" w:type="dxa"/>
             <w:tcBorders>
               <w:top w:val="nil"/>
             </w:tcBorders>
@@ -790,7 +856,7 @@
               <w:spacing w:lineRule="auto" w:line="240" w:before="0" w:after="0"/>
               <w:rPr/>
             </w:pPr>
-            <w:ins w:id="5" w:author="Unknown Author" w:date="2021-11-13T15:32:02Z">
+            <w:ins w:id="13" w:author="Unknown Author" w:date="2021-11-13T15:32:02Z">
               <w:r>
                 <w:rPr/>
                 <w:t>Josh Ibad</w:t>
@@ -828,7 +894,7 @@
       <w:sdtContent>
         <w:p>
           <w:pPr>
-            <w:pStyle w:val="TOAHeading"/>
+            <w:pStyle w:val="ContentsHeading"/>
             <w:suppressLineNumbers/>
             <w:ind w:left="0" w:hanging="0"/>
             <w:rPr>
@@ -866,7 +932,6 @@
             <w:rPr>
               <w:webHidden/>
               <w:rStyle w:val="IndexLink"/>
-              <w:vanish w:val="false"/>
             </w:rPr>
             <w:instrText> TOC \z \o "1-4" \u \h</w:instrText>
           </w:r>
@@ -874,7 +939,6 @@
             <w:rPr>
               <w:webHidden/>
               <w:rStyle w:val="IndexLink"/>
-              <w:vanish w:val="false"/>
             </w:rPr>
             <w:fldChar w:fldCharType="separate"/>
           </w:r>
@@ -883,7 +947,6 @@
               <w:rPr>
                 <w:webHidden/>
                 <w:rStyle w:val="IndexLink"/>
-                <w:vanish w:val="false"/>
               </w:rPr>
               <w:t>1 Executive Summary</w:t>
               <w:tab/>
@@ -906,11 +969,10 @@
               <w:rPr>
                 <w:webHidden/>
                 <w:rStyle w:val="IndexLink"/>
-                <w:vanish w:val="false"/>
               </w:rPr>
               <w:t>2 Positioning</w:t>
               <w:tab/>
-              <w:t>2</w:t>
+              <w:t>3</w:t>
             </w:r>
           </w:hyperlink>
         </w:p>
@@ -929,11 +991,10 @@
               <w:rPr>
                 <w:webHidden/>
                 <w:rStyle w:val="IndexLink"/>
-                <w:vanish w:val="false"/>
               </w:rPr>
               <w:t>2.1 Business Opportunity</w:t>
               <w:tab/>
-              <w:t>2</w:t>
+              <w:t>3</w:t>
             </w:r>
           </w:hyperlink>
         </w:p>
@@ -952,11 +1013,10 @@
               <w:rPr>
                 <w:webHidden/>
                 <w:rStyle w:val="IndexLink"/>
-                <w:vanish w:val="false"/>
               </w:rPr>
               <w:t>2.2 Problem Statement</w:t>
               <w:tab/>
-              <w:t>2</w:t>
+              <w:t>3</w:t>
             </w:r>
           </w:hyperlink>
         </w:p>
@@ -975,11 +1035,10 @@
               <w:rPr>
                 <w:webHidden/>
                 <w:rStyle w:val="IndexLink"/>
-                <w:vanish w:val="false"/>
               </w:rPr>
               <w:t>2.3 Product Position Statement</w:t>
               <w:tab/>
-              <w:t>2</w:t>
+              <w:t>3</w:t>
             </w:r>
           </w:hyperlink>
         </w:p>
@@ -998,11 +1057,10 @@
               <w:rPr>
                 <w:webHidden/>
                 <w:rStyle w:val="IndexLink"/>
-                <w:vanish w:val="false"/>
               </w:rPr>
               <w:t>2.4 Alternates and Competition</w:t>
               <w:tab/>
-              <w:t>2</w:t>
+              <w:t>3</w:t>
             </w:r>
           </w:hyperlink>
         </w:p>
@@ -1021,7 +1079,6 @@
               <w:rPr>
                 <w:webHidden/>
                 <w:rStyle w:val="IndexLink"/>
-                <w:vanish w:val="false"/>
               </w:rPr>
               <w:t>3 Stakeholder Descriptions</w:t>
               <w:tab/>
@@ -1044,7 +1101,6 @@
               <w:rPr>
                 <w:webHidden/>
                 <w:rStyle w:val="IndexLink"/>
-                <w:vanish w:val="false"/>
               </w:rPr>
               <w:t>3.1 Market Demographics</w:t>
               <w:tab/>
@@ -1067,7 +1123,6 @@
               <w:rPr>
                 <w:webHidden/>
                 <w:rStyle w:val="IndexLink"/>
-                <w:vanish w:val="false"/>
               </w:rPr>
               <w:t>3.2 Non-User Summary</w:t>
               <w:tab/>
@@ -1090,7 +1145,6 @@
               <w:rPr>
                 <w:webHidden/>
                 <w:rStyle w:val="IndexLink"/>
-                <w:vanish w:val="false"/>
               </w:rPr>
               <w:t>3.2.1 Hotel CEO</w:t>
               <w:tab/>
@@ -1113,7 +1167,6 @@
               <w:rPr>
                 <w:webHidden/>
                 <w:rStyle w:val="IndexLink"/>
-                <w:vanish w:val="false"/>
               </w:rPr>
               <w:t>3.2.2 Hotel's Private Equity Investor</w:t>
               <w:tab/>
@@ -1136,11 +1189,10 @@
               <w:rPr>
                 <w:webHidden/>
                 <w:rStyle w:val="IndexLink"/>
-                <w:vanish w:val="false"/>
               </w:rPr>
               <w:t>3.3 User Summary</w:t>
               <w:tab/>
-              <w:t>3</w:t>
+              <w:t>4</w:t>
             </w:r>
           </w:hyperlink>
         </w:p>
@@ -1159,11 +1211,10 @@
               <w:rPr>
                 <w:webHidden/>
                 <w:rStyle w:val="IndexLink"/>
-                <w:vanish w:val="false"/>
               </w:rPr>
               <w:t>3.3.1 Hotel Manager</w:t>
               <w:tab/>
-              <w:t>3</w:t>
+              <w:t>4</w:t>
             </w:r>
           </w:hyperlink>
         </w:p>
@@ -1182,11 +1233,10 @@
               <w:rPr>
                 <w:webHidden/>
                 <w:rStyle w:val="IndexLink"/>
-                <w:vanish w:val="false"/>
               </w:rPr>
               <w:t>3.3.2 Hotel Clerk</w:t>
               <w:tab/>
-              <w:t>3</w:t>
+              <w:t>4</w:t>
             </w:r>
           </w:hyperlink>
         </w:p>
@@ -1205,11 +1255,10 @@
               <w:rPr>
                 <w:webHidden/>
                 <w:rStyle w:val="IndexLink"/>
-                <w:vanish w:val="false"/>
               </w:rPr>
               <w:t>3.3.3 Hotel Guests</w:t>
               <w:tab/>
-              <w:t>3</w:t>
+              <w:t>4</w:t>
             </w:r>
           </w:hyperlink>
         </w:p>
@@ -1228,11 +1277,10 @@
               <w:rPr>
                 <w:webHidden/>
                 <w:rStyle w:val="IndexLink"/>
-                <w:vanish w:val="false"/>
               </w:rPr>
               <w:t>3.4 Key High-Level Goals and Problems of Stakeholders</w:t>
               <w:tab/>
-              <w:t>3</w:t>
+              <w:t>4</w:t>
             </w:r>
           </w:hyperlink>
         </w:p>
@@ -1251,11 +1299,10 @@
               <w:rPr>
                 <w:webHidden/>
                 <w:rStyle w:val="IndexLink"/>
-                <w:vanish w:val="false"/>
               </w:rPr>
               <w:t>3.5 User-level Goals</w:t>
               <w:tab/>
-              <w:t>4</w:t>
+              <w:t>5</w:t>
             </w:r>
           </w:hyperlink>
         </w:p>
@@ -1274,11 +1321,10 @@
               <w:rPr>
                 <w:webHidden/>
                 <w:rStyle w:val="IndexLink"/>
-                <w:vanish w:val="false"/>
               </w:rPr>
               <w:t>4 Product Overview</w:t>
               <w:tab/>
-              <w:t>4</w:t>
+              <w:t>5</w:t>
             </w:r>
           </w:hyperlink>
         </w:p>
@@ -1297,11 +1343,10 @@
               <w:rPr>
                 <w:webHidden/>
                 <w:rStyle w:val="IndexLink"/>
-                <w:vanish w:val="false"/>
               </w:rPr>
               <w:t>4.1 Product Perspective</w:t>
               <w:tab/>
-              <w:t>4</w:t>
+              <w:t>5</w:t>
             </w:r>
           </w:hyperlink>
         </w:p>
@@ -1320,11 +1365,31 @@
               <w:rPr>
                 <w:webHidden/>
                 <w:rStyle w:val="IndexLink"/>
-                <w:vanish w:val="false"/>
               </w:rPr>
               <w:t>4.2 System Context Diagram</w:t>
               <w:tab/>
-              <w:t>4</w:t>
+              <w:t>5</w:t>
+            </w:r>
+          </w:hyperlink>
+        </w:p>
+        <w:p>
+          <w:pPr>
+            <w:pStyle w:val="Contents1"/>
+            <w:tabs>
+              <w:tab w:val="clear" w:pos="540"/>
+              <w:tab w:val="clear" w:pos="10790"/>
+              <w:tab w:val="right" w:pos="10800" w:leader="dot"/>
+            </w:tabs>
+            <w:rPr/>
+          </w:pPr>
+          <w:hyperlink w:anchor="__RefHeading___Toc741_1545407070">
+            <w:r>
+              <w:rPr>
+                <w:webHidden/>
+                <w:rStyle w:val="IndexLink"/>
+              </w:rPr>
+              <w:tab/>
+              <w:t>5</w:t>
             </w:r>
           </w:hyperlink>
         </w:p>
@@ -1343,11 +1408,10 @@
               <w:rPr>
                 <w:webHidden/>
                 <w:rStyle w:val="IndexLink"/>
-                <w:vanish w:val="false"/>
               </w:rPr>
               <w:t>5 Summary of Benefits</w:t>
               <w:tab/>
-              <w:t>4</w:t>
+              <w:t>6</w:t>
             </w:r>
           </w:hyperlink>
         </w:p>
@@ -1366,11 +1430,10 @@
               <w:rPr>
                 <w:webHidden/>
                 <w:rStyle w:val="IndexLink"/>
-                <w:vanish w:val="false"/>
               </w:rPr>
               <w:t>6 Summary of System Features</w:t>
               <w:tab/>
-              <w:t>5</w:t>
+              <w:t>6</w:t>
             </w:r>
           </w:hyperlink>
         </w:p>
@@ -1389,11 +1452,10 @@
               <w:rPr>
                 <w:webHidden/>
                 <w:rStyle w:val="IndexLink"/>
-                <w:vanish w:val="false"/>
               </w:rPr>
               <w:t>7 Investment Summary</w:t>
               <w:tab/>
-              <w:t>5</w:t>
+              <w:t>6</w:t>
             </w:r>
           </w:hyperlink>
         </w:p>
@@ -1412,11 +1474,10 @@
               <w:rPr>
                 <w:webHidden/>
                 <w:rStyle w:val="IndexLink"/>
-                <w:vanish w:val="false"/>
               </w:rPr>
               <w:t>7.1 Cost Summary</w:t>
               <w:tab/>
-              <w:t>5</w:t>
+              <w:t>6</w:t>
             </w:r>
           </w:hyperlink>
         </w:p>
@@ -1435,11 +1496,10 @@
               <w:rPr>
                 <w:webHidden/>
                 <w:rStyle w:val="IndexLink"/>
-                <w:vanish w:val="false"/>
               </w:rPr>
               <w:t>7.2 Pricing Summary</w:t>
               <w:tab/>
-              <w:t>5</w:t>
+              <w:t>6</w:t>
             </w:r>
           </w:hyperlink>
         </w:p>
@@ -1458,11 +1518,10 @@
               <w:rPr>
                 <w:webHidden/>
                 <w:rStyle w:val="IndexLink"/>
-                <w:vanish w:val="false"/>
               </w:rPr>
               <w:t>7.3 Schedule Summary</w:t>
               <w:tab/>
-              <w:t>5</w:t>
+              <w:t>6</w:t>
             </w:r>
           </w:hyperlink>
         </w:p>
@@ -1481,11 +1540,10 @@
               <w:rPr>
                 <w:webHidden/>
                 <w:rStyle w:val="IndexLink"/>
-                <w:vanish w:val="false"/>
               </w:rPr>
               <w:t>7.3.1 Iteration Plan</w:t>
               <w:tab/>
-              <w:t>5</w:t>
+              <w:t>6</w:t>
             </w:r>
           </w:hyperlink>
         </w:p>
@@ -1504,11 +1562,10 @@
               <w:rPr>
                 <w:webHidden/>
                 <w:rStyle w:val="IndexLink"/>
-                <w:vanish w:val="false"/>
               </w:rPr>
               <w:t>8 Assumptions and Dependencies</w:t>
               <w:tab/>
-              <w:t>6</w:t>
+              <w:t>7</w:t>
             </w:r>
           </w:hyperlink>
         </w:p>
@@ -1527,17 +1584,15 @@
               <w:rPr>
                 <w:webHidden/>
                 <w:rStyle w:val="IndexLink"/>
-                <w:vanish w:val="false"/>
               </w:rPr>
               <w:t>9 Go / No-Go Decision</w:t>
               <w:tab/>
-              <w:t>6</w:t>
+              <w:t>7</w:t>
             </w:r>
           </w:hyperlink>
           <w:r>
             <w:rPr>
               <w:rStyle w:val="IndexLink"/>
-              <w:vanish w:val="false"/>
             </w:rPr>
             <w:fldChar w:fldCharType="end"/>
           </w:r>
@@ -1583,7 +1638,7 @@
           <w:ilvl w:val="0"/>
           <w:numId w:val="0"/>
         </w:numPr>
-        <w:overflowPunct w:val="true"/>
+        <w:overflowPunct w:val="false"/>
         <w:bidi w:val="0"/>
         <w:spacing w:lineRule="auto" w:line="259" w:before="0" w:after="160"/>
         <w:ind w:left="449" w:right="0" w:hanging="0"/>
@@ -1604,6 +1659,86 @@
     </w:p>
     <w:p>
       <w:pPr>
+        <w:pStyle w:val="NormalL1"/>
+        <w:widowControl/>
+        <w:numPr>
+          <w:ilvl w:val="0"/>
+          <w:numId w:val="0"/>
+        </w:numPr>
+        <w:overflowPunct w:val="false"/>
+        <w:bidi w:val="0"/>
+        <w:spacing w:lineRule="auto" w:line="259" w:before="0" w:after="160"/>
+        <w:ind w:left="449" w:right="0" w:hanging="0"/>
+        <w:jc w:val="left"/>
+        <w:rPr/>
+      </w:pPr>
+      <w:ins w:id="15" w:author="Unknown Author" w:date="2021-11-15T09:42:48Z">
+        <w:r>
+          <w:rPr>
+            <w:rFonts w:eastAsia="Calibri" w:cs="" w:cstheme="minorBidi" w:eastAsiaTheme="minorHAnsi"/>
+            <w:color w:val="auto"/>
+            <w:kern w:val="0"/>
+            <w:sz w:val="22"/>
+            <w:szCs w:val="22"/>
+            <w:lang w:val="en-US" w:eastAsia="en-US" w:bidi="ar-SA"/>
+          </w:rPr>
+          <w:tab/>
+          <w:t xml:space="preserve">The problem of </w:t>
+        </w:r>
+      </w:ins>
+      <w:ins w:id="16" w:author="Unknown Author" w:date="2021-11-15T09:43:02Z">
+        <w:r>
+          <w:rPr>
+            <w:rFonts w:eastAsia="Calibri" w:cs="" w:cstheme="minorBidi" w:eastAsiaTheme="minorHAnsi"/>
+            <w:color w:val="auto"/>
+            <w:kern w:val="0"/>
+            <w:sz w:val="22"/>
+            <w:szCs w:val="22"/>
+            <w:lang w:val="en-US" w:eastAsia="en-US" w:bidi="ar-SA"/>
+          </w:rPr>
+          <w:t xml:space="preserve">of expensive and non-scalable hotel reservation systems provide the business opportunity of creating a hotel reservation system that scales well to hotels of smaller sizes and that is affordable to smaller hotels. Despite competitors doing very well, the Hotel Reservation System </w:t>
+        </w:r>
+      </w:ins>
+      <w:ins w:id="17" w:author="Unknown Author" w:date="2021-11-15T09:44:00Z">
+        <w:r>
+          <w:rPr>
+            <w:rFonts w:eastAsia="Calibri" w:cs="" w:cstheme="minorBidi" w:eastAsiaTheme="minorHAnsi"/>
+            <w:color w:val="auto"/>
+            <w:kern w:val="0"/>
+            <w:sz w:val="22"/>
+            <w:szCs w:val="22"/>
+            <w:lang w:val="en-US" w:eastAsia="en-US" w:bidi="ar-SA"/>
+          </w:rPr>
+          <w:t>remains a viable option as it is cheaper than the alternatives and will be easier to maintain, being an in-house system than a managed one that requires oversight by third parties.</w:t>
+        </w:r>
+      </w:ins>
+    </w:p>
+    <w:p>
+      <w:pPr>
+        <w:pStyle w:val="Heading1"/>
+        <w:keepLines/>
+        <w:widowControl/>
+        <w:numPr>
+          <w:ilvl w:val="0"/>
+          <w:numId w:val="0"/>
+        </w:numPr>
+        <w:overflowPunct w:val="false"/>
+        <w:spacing w:lineRule="auto" w:line="259"/>
+        <w:jc w:val="left"/>
+        <w:outlineLvl w:val="0"/>
+        <w:rPr/>
+      </w:pPr>
+      <w:ins w:id="18" w:author="Unknown Author" w:date="2021-11-15T10:03:34Z">
+        <w:r>
+          <w:rPr/>
+        </w:r>
+      </w:ins>
+      <w:r>
+        <w:br w:type="page"/>
+      </w:r>
+    </w:p>
+    <w:p>
+      <w:pPr>
         <w:pStyle w:val="Heading1"/>
         <w:numPr>
           <w:ilvl w:val="0"/>
@@ -1647,7 +1782,7 @@
           <w:ilvl w:val="0"/>
           <w:numId w:val="0"/>
         </w:numPr>
-        <w:overflowPunct w:val="true"/>
+        <w:overflowPunct w:val="false"/>
         <w:bidi w:val="0"/>
         <w:spacing w:lineRule="auto" w:line="259" w:before="0" w:after="160"/>
         <w:ind w:left="720" w:right="0" w:hanging="0"/>
@@ -1693,7 +1828,7 @@
           <w:ilvl w:val="0"/>
           <w:numId w:val="0"/>
         </w:numPr>
-        <w:overflowPunct w:val="true"/>
+        <w:overflowPunct w:val="false"/>
         <w:bidi w:val="0"/>
         <w:spacing w:lineRule="auto" w:line="259" w:before="0" w:after="160"/>
         <w:ind w:left="720" w:right="0" w:hanging="0"/>
@@ -1739,7 +1874,7 @@
           <w:ilvl w:val="0"/>
           <w:numId w:val="0"/>
         </w:numPr>
-        <w:overflowPunct w:val="true"/>
+        <w:overflowPunct w:val="false"/>
         <w:bidi w:val="0"/>
         <w:spacing w:lineRule="auto" w:line="259" w:before="0" w:after="160"/>
         <w:ind w:left="720" w:right="0" w:hanging="0"/>
@@ -1789,7 +1924,7 @@
           <w:ilvl w:val="0"/>
           <w:numId w:val="0"/>
         </w:numPr>
-        <w:overflowPunct w:val="true"/>
+        <w:overflowPunct w:val="false"/>
         <w:bidi w:val="0"/>
         <w:spacing w:lineRule="auto" w:line="259" w:before="0" w:after="160"/>
         <w:ind w:left="720" w:right="0" w:hanging="0"/>
@@ -1846,7 +1981,7 @@
           <w:ilvl w:val="0"/>
           <w:numId w:val="0"/>
         </w:numPr>
-        <w:overflowPunct w:val="true"/>
+        <w:overflowPunct w:val="false"/>
         <w:bidi w:val="0"/>
         <w:spacing w:lineRule="auto" w:line="259" w:before="0" w:after="160"/>
         <w:ind w:left="720" w:right="0" w:hanging="0"/>
@@ -2199,11 +2334,11 @@
         <w:tblLook w:firstRow="1" w:noVBand="1" w:lastRow="0" w:firstColumn="0" w:lastColumn="0" w:noHBand="1" w:val="0620"/>
       </w:tblPr>
       <w:tblGrid>
-        <w:gridCol w:w="1828"/>
-        <w:gridCol w:w="2287"/>
+        <w:gridCol w:w="1827"/>
+        <w:gridCol w:w="2286"/>
         <w:gridCol w:w="1247"/>
         <w:gridCol w:w="2539"/>
-        <w:gridCol w:w="2899"/>
+        <w:gridCol w:w="2901"/>
       </w:tblGrid>
       <w:tr>
         <w:trPr>
@@ -2212,7 +2347,7 @@
         </w:trPr>
         <w:tc>
           <w:tcPr>
-            <w:tcW w:w="1828" w:type="dxa"/>
+            <w:tcW w:w="1827" w:type="dxa"/>
             <w:tcBorders/>
             <w:shd w:color="auto" w:fill="D9D9D9" w:themeFill="background1" w:themeFillShade="d9" w:val="clear"/>
             <w:vAlign w:val="bottom"/>
@@ -2231,7 +2366,7 @@
         </w:tc>
         <w:tc>
           <w:tcPr>
-            <w:tcW w:w="2287" w:type="dxa"/>
+            <w:tcW w:w="2286" w:type="dxa"/>
             <w:tcBorders/>
             <w:shd w:color="auto" w:fill="D9D9D9" w:themeFill="background1" w:themeFillShade="d9" w:val="clear"/>
             <w:vAlign w:val="bottom"/>
@@ -2288,7 +2423,7 @@
         </w:tc>
         <w:tc>
           <w:tcPr>
-            <w:tcW w:w="2899" w:type="dxa"/>
+            <w:tcW w:w="2901" w:type="dxa"/>
             <w:tcBorders/>
             <w:shd w:color="auto" w:fill="D9D9D9" w:themeFill="background1" w:themeFillShade="d9" w:val="clear"/>
             <w:vAlign w:val="bottom"/>
@@ -2312,7 +2447,7 @@
         </w:trPr>
         <w:tc>
           <w:tcPr>
-            <w:tcW w:w="1828" w:type="dxa"/>
+            <w:tcW w:w="1827" w:type="dxa"/>
             <w:tcBorders/>
             <w:shd w:fill="auto" w:val="clear"/>
           </w:tcPr>
@@ -2337,7 +2472,7 @@
         </w:tc>
         <w:tc>
           <w:tcPr>
-            <w:tcW w:w="2287" w:type="dxa"/>
+            <w:tcW w:w="2286" w:type="dxa"/>
             <w:tcBorders/>
             <w:shd w:fill="auto" w:val="clear"/>
           </w:tcPr>
@@ -2391,7 +2526,7 @@
         </w:tc>
         <w:tc>
           <w:tcPr>
-            <w:tcW w:w="2899" w:type="dxa"/>
+            <w:tcW w:w="2901" w:type="dxa"/>
             <w:tcBorders/>
             <w:shd w:fill="auto" w:val="clear"/>
           </w:tcPr>
@@ -2414,7 +2549,7 @@
         </w:trPr>
         <w:tc>
           <w:tcPr>
-            <w:tcW w:w="1828" w:type="dxa"/>
+            <w:tcW w:w="1827" w:type="dxa"/>
             <w:tcBorders/>
             <w:shd w:fill="auto" w:val="clear"/>
           </w:tcPr>
@@ -2439,7 +2574,7 @@
         </w:tc>
         <w:tc>
           <w:tcPr>
-            <w:tcW w:w="2287" w:type="dxa"/>
+            <w:tcW w:w="2286" w:type="dxa"/>
             <w:tcBorders/>
             <w:shd w:fill="auto" w:val="clear"/>
           </w:tcPr>
@@ -2493,7 +2628,7 @@
         </w:tc>
         <w:tc>
           <w:tcPr>
-            <w:tcW w:w="2899" w:type="dxa"/>
+            <w:tcW w:w="2901" w:type="dxa"/>
             <w:tcBorders/>
             <w:shd w:fill="auto" w:val="clear"/>
           </w:tcPr>
@@ -2516,7 +2651,7 @@
         </w:trPr>
         <w:tc>
           <w:tcPr>
-            <w:tcW w:w="1828" w:type="dxa"/>
+            <w:tcW w:w="1827" w:type="dxa"/>
             <w:tcBorders/>
             <w:shd w:fill="auto" w:val="clear"/>
           </w:tcPr>
@@ -2541,7 +2676,7 @@
         </w:tc>
         <w:tc>
           <w:tcPr>
-            <w:tcW w:w="2287" w:type="dxa"/>
+            <w:tcW w:w="2286" w:type="dxa"/>
             <w:tcBorders/>
             <w:shd w:fill="auto" w:val="clear"/>
           </w:tcPr>
@@ -2602,7 +2737,7 @@
         </w:tc>
         <w:tc>
           <w:tcPr>
-            <w:tcW w:w="2899" w:type="dxa"/>
+            <w:tcW w:w="2901" w:type="dxa"/>
             <w:tcBorders/>
             <w:shd w:fill="auto" w:val="clear"/>
           </w:tcPr>
@@ -2636,7 +2771,7 @@
         </w:trPr>
         <w:tc>
           <w:tcPr>
-            <w:tcW w:w="1828" w:type="dxa"/>
+            <w:tcW w:w="1827" w:type="dxa"/>
             <w:tcBorders/>
             <w:shd w:fill="auto" w:val="clear"/>
           </w:tcPr>
@@ -2661,7 +2796,7 @@
         </w:tc>
         <w:tc>
           <w:tcPr>
-            <w:tcW w:w="2287" w:type="dxa"/>
+            <w:tcW w:w="2286" w:type="dxa"/>
             <w:tcBorders/>
             <w:shd w:fill="auto" w:val="clear"/>
           </w:tcPr>
@@ -2725,7 +2860,7 @@
         </w:tc>
         <w:tc>
           <w:tcPr>
-            <w:tcW w:w="2899" w:type="dxa"/>
+            <w:tcW w:w="2901" w:type="dxa"/>
             <w:tcBorders/>
             <w:shd w:fill="auto" w:val="clear"/>
           </w:tcPr>
@@ -2755,7 +2890,7 @@
         </w:trPr>
         <w:tc>
           <w:tcPr>
-            <w:tcW w:w="1828" w:type="dxa"/>
+            <w:tcW w:w="1827" w:type="dxa"/>
             <w:tcBorders/>
             <w:shd w:fill="auto" w:val="clear"/>
           </w:tcPr>
@@ -2780,7 +2915,7 @@
         </w:tc>
         <w:tc>
           <w:tcPr>
-            <w:tcW w:w="2287" w:type="dxa"/>
+            <w:tcW w:w="2286" w:type="dxa"/>
             <w:tcBorders/>
             <w:shd w:fill="auto" w:val="clear"/>
           </w:tcPr>
@@ -2852,7 +2987,7 @@
         </w:tc>
         <w:tc>
           <w:tcPr>
-            <w:tcW w:w="2899" w:type="dxa"/>
+            <w:tcW w:w="2901" w:type="dxa"/>
             <w:tcBorders/>
             <w:shd w:fill="auto" w:val="clear"/>
           </w:tcPr>
@@ -2893,226 +3028,19 @@
       <w:bookmarkStart w:id="37" w:name="_Toc50380103"/>
       <w:bookmarkEnd w:id="36"/>
       <w:r>
-        <w:rPr/>
-        <w:t>User-level Goals</w:t>
-      </w:r>
-      <w:bookmarkEnd w:id="37"/>
-    </w:p>
-    <w:p>
-      <w:pPr>
-        <w:pStyle w:val="NormalL2"/>
-        <w:widowControl/>
-        <w:numPr>
-          <w:ilvl w:val="0"/>
-          <w:numId w:val="0"/>
-        </w:numPr>
-        <w:overflowPunct w:val="true"/>
-        <w:bidi w:val="0"/>
-        <w:spacing w:lineRule="auto" w:line="259" w:before="0" w:after="160"/>
-        <w:ind w:left="720" w:right="0" w:hanging="0"/>
-        <w:jc w:val="left"/>
-        <w:rPr>
-          <w:rFonts w:ascii="Calibri" w:hAnsi="Calibri" w:eastAsia="Calibri" w:cs="" w:asciiTheme="minorHAnsi" w:cstheme="minorBidi" w:eastAsiaTheme="minorHAnsi" w:hAnsiTheme="minorHAnsi"/>
-          <w:color w:val="auto"/>
-          <w:kern w:val="0"/>
-          <w:sz w:val="22"/>
-          <w:szCs w:val="22"/>
-          <w:lang w:val="en-US" w:eastAsia="en-US" w:bidi="ar-SA"/>
-        </w:rPr>
-      </w:pPr>
-      <w:r>
-        <w:rPr>
-          <w:rFonts w:eastAsia="Calibri" w:cs="" w:cstheme="minorBidi" w:eastAsiaTheme="minorHAnsi"/>
-          <w:color w:val="auto"/>
-          <w:kern w:val="0"/>
-          <w:sz w:val="22"/>
-          <w:szCs w:val="22"/>
-          <w:lang w:val="en-US" w:eastAsia="en-US" w:bidi="ar-SA"/>
-        </w:rPr>
-        <w:t>Hotel Manager wants to manage hotel room listings.</w:t>
-      </w:r>
-    </w:p>
-    <w:p>
-      <w:pPr>
-        <w:pStyle w:val="NormalL2"/>
-        <w:widowControl/>
-        <w:numPr>
-          <w:ilvl w:val="0"/>
-          <w:numId w:val="0"/>
-        </w:numPr>
-        <w:overflowPunct w:val="true"/>
-        <w:bidi w:val="0"/>
-        <w:spacing w:lineRule="auto" w:line="259" w:before="0" w:after="160"/>
-        <w:ind w:left="720" w:right="0" w:hanging="0"/>
-        <w:jc w:val="left"/>
-        <w:rPr>
-          <w:rFonts w:ascii="Calibri" w:hAnsi="Calibri" w:eastAsia="Calibri" w:cs="" w:asciiTheme="minorHAnsi" w:cstheme="minorBidi" w:eastAsiaTheme="minorHAnsi" w:hAnsiTheme="minorHAnsi"/>
-          <w:color w:val="auto"/>
-          <w:kern w:val="0"/>
-          <w:sz w:val="22"/>
-          <w:szCs w:val="22"/>
-          <w:lang w:val="en-US" w:eastAsia="en-US" w:bidi="ar-SA"/>
-        </w:rPr>
-      </w:pPr>
-      <w:r>
-        <w:rPr>
-          <w:rFonts w:eastAsia="Calibri" w:cs="" w:cstheme="minorBidi" w:eastAsiaTheme="minorHAnsi"/>
-          <w:color w:val="auto"/>
-          <w:kern w:val="0"/>
-          <w:sz w:val="22"/>
-          <w:szCs w:val="22"/>
-          <w:lang w:val="en-US" w:eastAsia="en-US" w:bidi="ar-SA"/>
-        </w:rPr>
-        <w:t>Hotel Clerk wants to manage guest accomodations.</w:t>
-      </w:r>
-    </w:p>
-    <w:p>
-      <w:pPr>
-        <w:pStyle w:val="NormalL2"/>
-        <w:widowControl/>
-        <w:numPr>
-          <w:ilvl w:val="0"/>
-          <w:numId w:val="0"/>
-        </w:numPr>
-        <w:overflowPunct w:val="true"/>
-        <w:bidi w:val="0"/>
-        <w:spacing w:lineRule="auto" w:line="259" w:before="0" w:after="160"/>
-        <w:ind w:left="720" w:right="0" w:hanging="0"/>
-        <w:jc w:val="left"/>
-        <w:rPr>
-          <w:rFonts w:ascii="Calibri" w:hAnsi="Calibri" w:eastAsia="Calibri" w:cs="" w:asciiTheme="minorHAnsi" w:cstheme="minorBidi" w:eastAsiaTheme="minorHAnsi" w:hAnsiTheme="minorHAnsi"/>
-          <w:color w:val="auto"/>
-          <w:kern w:val="0"/>
-          <w:sz w:val="22"/>
-          <w:szCs w:val="22"/>
-          <w:lang w:val="en-US" w:eastAsia="en-US" w:bidi="ar-SA"/>
-        </w:rPr>
-      </w:pPr>
-      <w:r>
-        <w:rPr>
-          <w:rFonts w:eastAsia="Calibri" w:cs="" w:cstheme="minorBidi" w:eastAsiaTheme="minorHAnsi"/>
-          <w:color w:val="auto"/>
-          <w:kern w:val="0"/>
-          <w:sz w:val="22"/>
-          <w:szCs w:val="22"/>
-          <w:lang w:val="en-US" w:eastAsia="en-US" w:bidi="ar-SA"/>
-        </w:rPr>
-        <w:t>Guest wants to manage reservations.</w:t>
-      </w:r>
-    </w:p>
-    <w:p>
-      <w:pPr>
-        <w:pStyle w:val="Heading1"/>
-        <w:numPr>
-          <w:ilvl w:val="0"/>
-          <w:numId w:val="3"/>
-        </w:numPr>
-        <w:rPr/>
-      </w:pPr>
-      <w:bookmarkStart w:id="38" w:name="__RefHeading___Toc798_521584344"/>
-      <w:bookmarkStart w:id="39" w:name="_Toc50380104"/>
-      <w:bookmarkEnd w:id="38"/>
-      <w:r>
-        <w:rPr/>
-        <w:t>Product Overview</w:t>
-      </w:r>
-      <w:bookmarkEnd w:id="39"/>
-    </w:p>
-    <w:p>
-      <w:pPr>
-        <w:pStyle w:val="Heading2"/>
-        <w:numPr>
-          <w:ilvl w:val="1"/>
-          <w:numId w:val="3"/>
-        </w:numPr>
-        <w:ind w:left="720" w:hanging="720"/>
-        <w:rPr/>
-      </w:pPr>
-      <w:bookmarkStart w:id="40" w:name="__RefHeading___Toc800_521584344"/>
-      <w:bookmarkStart w:id="41" w:name="_Toc50380105"/>
-      <w:bookmarkEnd w:id="40"/>
-      <w:r>
-        <w:rPr/>
-        <w:t>Product Perspective</w:t>
-      </w:r>
-      <w:bookmarkEnd w:id="41"/>
-    </w:p>
-    <w:p>
-      <w:pPr>
-        <w:pStyle w:val="NormalL2"/>
-        <w:widowControl/>
-        <w:numPr>
-          <w:ilvl w:val="0"/>
-          <w:numId w:val="0"/>
-        </w:numPr>
-        <w:overflowPunct w:val="true"/>
-        <w:bidi w:val="0"/>
-        <w:spacing w:lineRule="auto" w:line="259" w:before="0" w:after="160"/>
-        <w:ind w:left="720" w:right="0" w:hanging="0"/>
-        <w:jc w:val="left"/>
-        <w:rPr/>
-      </w:pPr>
-      <w:r>
-        <w:rPr/>
-        <w:t>The Hotel Reservation System will be a centralized digtial solution ran in the cloud. Internal hotel devices can be used for management of hotel room listings and guest accomodations, while external guest devices can be used to manage reservations.</w:t>
-      </w:r>
-    </w:p>
-    <w:p>
-      <w:pPr>
-        <w:pStyle w:val="Heading2"/>
-        <w:numPr>
-          <w:ilvl w:val="1"/>
-          <w:numId w:val="3"/>
-        </w:numPr>
-        <w:ind w:left="720" w:hanging="720"/>
-        <w:rPr/>
-      </w:pPr>
-      <w:bookmarkStart w:id="42" w:name="__RefHeading___Toc802_521584344"/>
-      <w:bookmarkStart w:id="43" w:name="_Toc50380106"/>
-      <w:bookmarkEnd w:id="42"/>
-      <w:r>
-        <w:rPr/>
-        <w:t xml:space="preserve">System </w:t>
-      </w:r>
-      <w:r>
-        <w:rPr>
-          <w:rFonts w:eastAsia="" w:cs="" w:cstheme="majorBidi" w:eastAsiaTheme="majorEastAsia"/>
-          <w:color w:val="2F5496" w:themeColor="accent1" w:themeShade="bf"/>
-          <w:kern w:val="0"/>
-          <w:sz w:val="26"/>
-          <w:szCs w:val="26"/>
-          <w:lang w:val="en-US" w:eastAsia="en-US" w:bidi="ar-SA"/>
-        </w:rPr>
-        <w:t>C</w:t>
-      </w:r>
-      <w:r>
-        <w:rPr/>
-        <w:t>ontext Diagram</w:t>
-      </w:r>
-      <w:bookmarkEnd w:id="43"/>
-    </w:p>
-    <w:p>
-      <w:pPr>
-        <w:pStyle w:val="NormalL2"/>
-        <w:widowControl/>
-        <w:numPr>
-          <w:ilvl w:val="0"/>
-          <w:numId w:val="0"/>
-        </w:numPr>
-        <w:overflowPunct w:val="true"/>
-        <w:bidi w:val="0"/>
-        <w:spacing w:lineRule="auto" w:line="259" w:before="0" w:after="160"/>
-        <w:ind w:left="0" w:right="0" w:hanging="0"/>
-        <w:jc w:val="center"/>
-        <w:rPr/>
-      </w:pPr>
-      <w:r>
-        <w:rPr/>
         <w:drawing>
-          <wp:inline distT="0" distB="0" distL="0" distR="0">
-            <wp:extent cx="4274820" cy="2042160"/>
+          <wp:anchor behindDoc="0" distT="0" distB="0" distL="0" distR="0" simplePos="0" locked="0" layoutInCell="1" allowOverlap="1" relativeHeight="5">
+            <wp:simplePos x="0" y="0"/>
+            <wp:positionH relativeFrom="page">
+              <wp:posOffset>4502150</wp:posOffset>
+            </wp:positionH>
+            <wp:positionV relativeFrom="page">
+              <wp:posOffset>3496310</wp:posOffset>
+            </wp:positionV>
+            <wp:extent cx="2210435" cy="1283970"/>
             <wp:effectExtent l="0" t="0" r="0" b="0"/>
-            <wp:docPr id="3" name="Image2" descr=""/>
+            <wp:wrapSquare wrapText="largest"/>
+            <wp:docPr id="3" name="Image3" descr=""/>
             <wp:cNvGraphicFramePr>
               <a:graphicFrameLocks xmlns:a="http://schemas.openxmlformats.org/drawingml/2006/main" noChangeAspect="1"/>
             </wp:cNvGraphicFramePr>
@@ -3120,7 +3048,7 @@
               <a:graphicData uri="http://schemas.openxmlformats.org/drawingml/2006/picture">
                 <pic:pic xmlns:pic="http://schemas.openxmlformats.org/drawingml/2006/picture">
                   <pic:nvPicPr>
-                    <pic:cNvPr id="3" name="Image2" descr=""/>
+                    <pic:cNvPr id="3" name="Image3" descr=""/>
                     <pic:cNvPicPr>
                       <a:picLocks noChangeAspect="1" noChangeArrowheads="1"/>
                     </pic:cNvPicPr>
@@ -3134,17 +3062,316 @@
                   <pic:spPr bwMode="auto">
                     <a:xfrm>
                       <a:off x="0" y="0"/>
+                      <a:ext cx="2210435" cy="1283970"/>
+                    </a:xfrm>
+                    <a:prstGeom prst="rect">
+                      <a:avLst/>
+                    </a:prstGeom>
+                    <a:ln w="635">
+                      <a:solidFill>
+                        <a:srgbClr val="FFFFFF"/>
+                      </a:solidFill>
+                    </a:ln>
+                  </pic:spPr>
+                </pic:pic>
+              </a:graphicData>
+            </a:graphic>
+          </wp:anchor>
+        </w:drawing>
+      </w:r>
+      <w:bookmarkEnd w:id="37"/>
+      <w:r>
+        <w:rPr/>
+        <w:t>User-level Goals</w:t>
+      </w:r>
+    </w:p>
+    <w:p>
+      <w:pPr>
+        <w:pStyle w:val="NormalL2"/>
+        <w:widowControl/>
+        <w:numPr>
+          <w:ilvl w:val="0"/>
+          <w:numId w:val="0"/>
+        </w:numPr>
+        <w:overflowPunct w:val="false"/>
+        <w:bidi w:val="0"/>
+        <w:spacing w:lineRule="auto" w:line="259" w:before="0" w:after="160"/>
+        <w:ind w:left="720" w:right="0" w:hanging="0"/>
+        <w:jc w:val="left"/>
+        <w:rPr>
+          <w:rFonts w:ascii="Calibri" w:hAnsi="Calibri" w:eastAsia="Calibri" w:cs="" w:asciiTheme="minorHAnsi" w:cstheme="minorBidi" w:eastAsiaTheme="minorHAnsi" w:hAnsiTheme="minorHAnsi"/>
+          <w:color w:val="auto"/>
+          <w:kern w:val="0"/>
+          <w:sz w:val="22"/>
+          <w:szCs w:val="22"/>
+          <w:lang w:val="en-US" w:eastAsia="en-US" w:bidi="ar-SA"/>
+        </w:rPr>
+      </w:pPr>
+      <w:r>
+        <w:rPr>
+          <w:rFonts w:eastAsia="Calibri" w:cs="" w:cstheme="minorBidi" w:eastAsiaTheme="minorHAnsi"/>
+          <w:color w:val="auto"/>
+          <w:kern w:val="0"/>
+          <w:sz w:val="22"/>
+          <w:szCs w:val="22"/>
+          <w:lang w:val="en-US" w:eastAsia="en-US" w:bidi="ar-SA"/>
+        </w:rPr>
+        <w:t>Hotel Manager wants to manage hotel room listings.</w:t>
+      </w:r>
+    </w:p>
+    <w:p>
+      <w:pPr>
+        <w:pStyle w:val="NormalL2"/>
+        <w:widowControl/>
+        <w:numPr>
+          <w:ilvl w:val="0"/>
+          <w:numId w:val="0"/>
+        </w:numPr>
+        <w:overflowPunct w:val="false"/>
+        <w:bidi w:val="0"/>
+        <w:spacing w:lineRule="auto" w:line="259" w:before="0" w:after="160"/>
+        <w:ind w:left="720" w:right="0" w:hanging="0"/>
+        <w:jc w:val="left"/>
+        <w:rPr>
+          <w:rFonts w:ascii="Calibri" w:hAnsi="Calibri" w:eastAsia="Calibri" w:cs="" w:asciiTheme="minorHAnsi" w:cstheme="minorBidi" w:eastAsiaTheme="minorHAnsi" w:hAnsiTheme="minorHAnsi"/>
+          <w:color w:val="auto"/>
+          <w:kern w:val="0"/>
+          <w:sz w:val="22"/>
+          <w:szCs w:val="22"/>
+          <w:lang w:val="en-US" w:eastAsia="en-US" w:bidi="ar-SA"/>
+        </w:rPr>
+      </w:pPr>
+      <w:r>
+        <w:rPr>
+          <w:rFonts w:eastAsia="Calibri" w:cs="" w:cstheme="minorBidi" w:eastAsiaTheme="minorHAnsi"/>
+          <w:color w:val="auto"/>
+          <w:kern w:val="0"/>
+          <w:sz w:val="22"/>
+          <w:szCs w:val="22"/>
+          <w:lang w:val="en-US" w:eastAsia="en-US" w:bidi="ar-SA"/>
+        </w:rPr>
+        <w:t>Hotel Clerk wants to manage guest accomodations.</w:t>
+      </w:r>
+    </w:p>
+    <w:p>
+      <w:pPr>
+        <w:pStyle w:val="NormalL2"/>
+        <w:widowControl/>
+        <w:numPr>
+          <w:ilvl w:val="0"/>
+          <w:numId w:val="0"/>
+        </w:numPr>
+        <w:overflowPunct w:val="false"/>
+        <w:bidi w:val="0"/>
+        <w:spacing w:lineRule="auto" w:line="259" w:before="0" w:after="160"/>
+        <w:ind w:left="720" w:right="0" w:hanging="0"/>
+        <w:jc w:val="left"/>
+        <w:rPr>
+          <w:rFonts w:ascii="Calibri" w:hAnsi="Calibri" w:eastAsia="Calibri" w:cs="" w:asciiTheme="minorHAnsi" w:cstheme="minorBidi" w:eastAsiaTheme="minorHAnsi" w:hAnsiTheme="minorHAnsi"/>
+          <w:color w:val="auto"/>
+          <w:kern w:val="0"/>
+          <w:sz w:val="22"/>
+          <w:szCs w:val="22"/>
+          <w:lang w:val="en-US" w:eastAsia="en-US" w:bidi="ar-SA"/>
+        </w:rPr>
+      </w:pPr>
+      <w:r>
+        <w:rPr>
+          <w:rFonts w:eastAsia="Calibri" w:cs="" w:cstheme="minorBidi" w:eastAsiaTheme="minorHAnsi"/>
+          <w:color w:val="auto"/>
+          <w:kern w:val="0"/>
+          <w:sz w:val="22"/>
+          <w:szCs w:val="22"/>
+          <w:lang w:val="en-US" w:eastAsia="en-US" w:bidi="ar-SA"/>
+        </w:rPr>
+        <w:t>Guest wants to manage reservations.</w:t>
+      </w:r>
+    </w:p>
+    <w:p>
+      <w:pPr>
+        <w:pStyle w:val="Heading1"/>
+        <w:numPr>
+          <w:ilvl w:val="0"/>
+          <w:numId w:val="3"/>
+        </w:numPr>
+        <w:rPr/>
+      </w:pPr>
+      <w:bookmarkStart w:id="38" w:name="__RefHeading___Toc798_521584344"/>
+      <w:bookmarkStart w:id="39" w:name="_Toc50380104"/>
+      <w:bookmarkEnd w:id="38"/>
+      <w:r>
+        <w:rPr/>
+        <w:t>Product Overview</w:t>
+      </w:r>
+      <w:bookmarkEnd w:id="39"/>
+    </w:p>
+    <w:p>
+      <w:pPr>
+        <w:pStyle w:val="Heading2"/>
+        <w:numPr>
+          <w:ilvl w:val="1"/>
+          <w:numId w:val="3"/>
+        </w:numPr>
+        <w:ind w:left="720" w:hanging="720"/>
+        <w:rPr/>
+      </w:pPr>
+      <w:bookmarkStart w:id="40" w:name="__RefHeading___Toc800_521584344"/>
+      <w:bookmarkStart w:id="41" w:name="_Toc50380105"/>
+      <w:bookmarkEnd w:id="40"/>
+      <w:r>
+        <w:rPr/>
+        <w:t>Product Perspective</w:t>
+      </w:r>
+      <w:bookmarkEnd w:id="41"/>
+    </w:p>
+    <w:p>
+      <w:pPr>
+        <w:pStyle w:val="NormalL2"/>
+        <w:widowControl/>
+        <w:numPr>
+          <w:ilvl w:val="0"/>
+          <w:numId w:val="0"/>
+        </w:numPr>
+        <w:overflowPunct w:val="false"/>
+        <w:bidi w:val="0"/>
+        <w:spacing w:lineRule="auto" w:line="259" w:before="0" w:after="160"/>
+        <w:ind w:left="720" w:right="0" w:hanging="0"/>
+        <w:jc w:val="left"/>
+        <w:rPr/>
+      </w:pPr>
+      <w:r>
+        <w:rPr/>
+        <w:t>The Hotel Reservation System will be a centralized digtial solution ran in the cloud. Internal hotel devices can be used for management of hotel room listings and guest accomodations, while external guest devices can be used to manage reservations.</w:t>
+      </w:r>
+    </w:p>
+    <w:p>
+      <w:pPr>
+        <w:pStyle w:val="Heading2"/>
+        <w:numPr>
+          <w:ilvl w:val="1"/>
+          <w:numId w:val="3"/>
+        </w:numPr>
+        <w:ind w:left="720" w:hanging="720"/>
+        <w:rPr/>
+      </w:pPr>
+      <w:bookmarkStart w:id="42" w:name="__RefHeading___Toc802_521584344"/>
+      <w:bookmarkStart w:id="43" w:name="_Toc50380106"/>
+      <w:bookmarkEnd w:id="42"/>
+      <w:r>
+        <w:rPr/>
+        <w:t xml:space="preserve">System </w:t>
+      </w:r>
+      <w:r>
+        <w:rPr>
+          <w:rFonts w:eastAsia="" w:cs="" w:cstheme="majorBidi" w:eastAsiaTheme="majorEastAsia"/>
+          <w:color w:val="2F5496" w:themeColor="accent1" w:themeShade="bf"/>
+          <w:kern w:val="0"/>
+          <w:sz w:val="26"/>
+          <w:szCs w:val="26"/>
+          <w:lang w:val="en-US" w:eastAsia="en-US" w:bidi="ar-SA"/>
+        </w:rPr>
+        <w:t>C</w:t>
+      </w:r>
+      <w:r>
+        <w:rPr/>
+        <w:t>ontext Diagram</w:t>
+      </w:r>
+      <w:bookmarkEnd w:id="43"/>
+    </w:p>
+    <w:p>
+      <w:pPr>
+        <w:pStyle w:val="Heading1"/>
+        <w:widowControl/>
+        <w:numPr>
+          <w:ilvl w:val="0"/>
+          <w:numId w:val="0"/>
+        </w:numPr>
+        <w:overflowPunct w:val="false"/>
+        <w:bidi w:val="0"/>
+        <w:spacing w:lineRule="auto" w:line="259" w:before="0" w:after="160"/>
+        <w:ind w:left="0" w:right="0" w:hanging="0"/>
+        <w:jc w:val="center"/>
+        <w:rPr/>
+      </w:pPr>
+      <w:r>
+        <w:rPr/>
+        <w:drawing>
+          <wp:anchor behindDoc="0" distT="0" distB="0" distL="0" distR="0" simplePos="0" locked="0" layoutInCell="1" allowOverlap="1" relativeHeight="4">
+            <wp:simplePos x="0" y="0"/>
+            <wp:positionH relativeFrom="column">
+              <wp:posOffset>163830</wp:posOffset>
+            </wp:positionH>
+            <wp:positionV relativeFrom="paragraph">
+              <wp:posOffset>-4445</wp:posOffset>
+            </wp:positionV>
+            <wp:extent cx="4274820" cy="2042160"/>
+            <wp:effectExtent l="0" t="0" r="0" b="0"/>
+            <wp:wrapSquare wrapText="largest"/>
+            <wp:docPr id="4" name="Image2" descr=""/>
+            <wp:cNvGraphicFramePr>
+              <a:graphicFrameLocks xmlns:a="http://schemas.openxmlformats.org/drawingml/2006/main" noChangeAspect="1"/>
+            </wp:cNvGraphicFramePr>
+            <a:graphic xmlns:a="http://schemas.openxmlformats.org/drawingml/2006/main">
+              <a:graphicData uri="http://schemas.openxmlformats.org/drawingml/2006/picture">
+                <pic:pic xmlns:pic="http://schemas.openxmlformats.org/drawingml/2006/picture">
+                  <pic:nvPicPr>
+                    <pic:cNvPr id="4" name="Image2" descr=""/>
+                    <pic:cNvPicPr>
+                      <a:picLocks noChangeAspect="1" noChangeArrowheads="1"/>
+                    </pic:cNvPicPr>
+                  </pic:nvPicPr>
+                  <pic:blipFill>
+                    <a:blip r:embed="rId9"/>
+                    <a:stretch>
+                      <a:fillRect/>
+                    </a:stretch>
+                  </pic:blipFill>
+                  <pic:spPr bwMode="auto">
+                    <a:xfrm>
+                      <a:off x="0" y="0"/>
                       <a:ext cx="4274820" cy="2042160"/>
                     </a:xfrm>
                     <a:prstGeom prst="rect">
                       <a:avLst/>
                     </a:prstGeom>
+                    <a:ln w="635">
+                      <a:solidFill>
+                        <a:srgbClr val="FFFFFF"/>
+                      </a:solidFill>
+                    </a:ln>
                   </pic:spPr>
                 </pic:pic>
               </a:graphicData>
             </a:graphic>
-          </wp:inline>
+          </wp:anchor>
         </w:drawing>
+      </w:r>
+    </w:p>
+    <w:p>
+      <w:pPr>
+        <w:pStyle w:val="Heading1"/>
+        <w:keepLines/>
+        <w:widowControl/>
+        <w:numPr>
+          <w:ilvl w:val="0"/>
+          <w:numId w:val="0"/>
+        </w:numPr>
+        <w:overflowPunct w:val="false"/>
+        <w:spacing w:lineRule="auto" w:line="259"/>
+        <w:jc w:val="left"/>
+        <w:outlineLvl w:val="0"/>
+        <w:rPr/>
+      </w:pPr>
+      <w:ins w:id="20" w:author="Unknown Author" w:date="2021-11-15T09:53:12Z">
+        <w:bookmarkStart w:id="44" w:name="__RefHeading___Toc741_1545407070"/>
+        <w:bookmarkEnd w:id="44"/>
+        <w:r>
+          <w:rPr/>
+          <w:t xml:space="preserve"> </w:t>
+        </w:r>
+      </w:ins>
+      <w:r>
+        <w:br w:type="page"/>
       </w:r>
     </w:p>
     <w:p>
@@ -3156,14 +3383,14 @@
         </w:numPr>
         <w:rPr/>
       </w:pPr>
-      <w:bookmarkStart w:id="44" w:name="__RefHeading___Toc804_521584344"/>
-      <w:bookmarkStart w:id="45" w:name="_Toc50380107"/>
-      <w:bookmarkEnd w:id="44"/>
+      <w:bookmarkStart w:id="45" w:name="__RefHeading___Toc804_521584344"/>
+      <w:bookmarkStart w:id="46" w:name="_Toc50380107"/>
+      <w:bookmarkEnd w:id="45"/>
       <w:r>
         <w:rPr/>
         <w:t>Summary of Benefits</w:t>
       </w:r>
-      <w:bookmarkEnd w:id="45"/>
+      <w:bookmarkEnd w:id="46"/>
     </w:p>
     <w:tbl>
       <w:tblPr>
@@ -3444,14 +3671,14 @@
         </w:numPr>
         <w:rPr/>
       </w:pPr>
-      <w:bookmarkStart w:id="46" w:name="__RefHeading___Toc806_521584344"/>
-      <w:bookmarkStart w:id="47" w:name="_Toc50380108"/>
-      <w:bookmarkEnd w:id="46"/>
+      <w:bookmarkStart w:id="47" w:name="__RefHeading___Toc806_521584344"/>
+      <w:bookmarkStart w:id="48" w:name="_Toc50380108"/>
+      <w:bookmarkEnd w:id="47"/>
       <w:r>
         <w:rPr/>
         <w:t>Summary of System Features</w:t>
       </w:r>
-      <w:bookmarkEnd w:id="47"/>
+      <w:bookmarkEnd w:id="48"/>
     </w:p>
     <w:p>
       <w:pPr>
@@ -3461,7 +3688,7 @@
           <w:ilvl w:val="0"/>
           <w:numId w:val="4"/>
         </w:numPr>
-        <w:overflowPunct w:val="true"/>
+        <w:overflowPunct w:val="false"/>
         <w:bidi w:val="0"/>
         <w:spacing w:lineRule="auto" w:line="259" w:before="0" w:after="160"/>
         <w:jc w:val="left"/>
@@ -3491,7 +3718,7 @@
           <w:ilvl w:val="0"/>
           <w:numId w:val="4"/>
         </w:numPr>
-        <w:overflowPunct w:val="true"/>
+        <w:overflowPunct w:val="false"/>
         <w:bidi w:val="0"/>
         <w:spacing w:lineRule="auto" w:line="259" w:before="0" w:after="160"/>
         <w:jc w:val="left"/>
@@ -3525,7 +3752,7 @@
           <w:ilvl w:val="0"/>
           <w:numId w:val="4"/>
         </w:numPr>
-        <w:overflowPunct w:val="true"/>
+        <w:overflowPunct w:val="false"/>
         <w:bidi w:val="0"/>
         <w:spacing w:lineRule="auto" w:line="259" w:before="0" w:after="160"/>
         <w:jc w:val="left"/>
@@ -3545,14 +3772,14 @@
         </w:numPr>
         <w:rPr/>
       </w:pPr>
-      <w:bookmarkStart w:id="48" w:name="__RefHeading___Toc808_521584344"/>
-      <w:bookmarkStart w:id="49" w:name="_Toc50380109"/>
-      <w:bookmarkEnd w:id="48"/>
+      <w:bookmarkStart w:id="49" w:name="__RefHeading___Toc808_521584344"/>
+      <w:bookmarkStart w:id="50" w:name="_Toc50380109"/>
+      <w:bookmarkEnd w:id="49"/>
       <w:r>
         <w:rPr/>
         <w:t>Investment Summary</w:t>
       </w:r>
-      <w:bookmarkEnd w:id="49"/>
+      <w:bookmarkEnd w:id="50"/>
     </w:p>
     <w:p>
       <w:pPr>
@@ -3564,14 +3791,14 @@
         <w:ind w:left="720" w:hanging="720"/>
         <w:rPr/>
       </w:pPr>
-      <w:bookmarkStart w:id="50" w:name="__RefHeading___Toc810_521584344"/>
-      <w:bookmarkStart w:id="51" w:name="_Toc50380110"/>
-      <w:bookmarkEnd w:id="50"/>
+      <w:bookmarkStart w:id="51" w:name="__RefHeading___Toc810_521584344"/>
+      <w:bookmarkStart w:id="52" w:name="_Toc50380110"/>
+      <w:bookmarkEnd w:id="51"/>
       <w:r>
         <w:rPr/>
         <w:t>Cost Summary</w:t>
       </w:r>
-      <w:bookmarkEnd w:id="51"/>
+      <w:bookmarkEnd w:id="52"/>
     </w:p>
     <w:p>
       <w:pPr>
@@ -3581,7 +3808,7 @@
           <w:ilvl w:val="0"/>
           <w:numId w:val="0"/>
         </w:numPr>
-        <w:overflowPunct w:val="true"/>
+        <w:overflowPunct w:val="false"/>
         <w:bidi w:val="0"/>
         <w:spacing w:lineRule="auto" w:line="259" w:before="0" w:after="160"/>
         <w:ind w:left="720" w:right="0" w:hanging="0"/>
@@ -3601,7 +3828,7 @@
           <w:ilvl w:val="0"/>
           <w:numId w:val="0"/>
         </w:numPr>
-        <w:overflowPunct w:val="true"/>
+        <w:overflowPunct w:val="false"/>
         <w:bidi w:val="0"/>
         <w:spacing w:lineRule="auto" w:line="259" w:before="0" w:after="160"/>
         <w:ind w:left="720" w:right="0" w:hanging="0"/>
@@ -3623,14 +3850,14 @@
         <w:ind w:left="720" w:hanging="720"/>
         <w:rPr/>
       </w:pPr>
-      <w:bookmarkStart w:id="52" w:name="__RefHeading___Toc812_521584344"/>
-      <w:bookmarkStart w:id="53" w:name="_Toc50380111"/>
-      <w:bookmarkEnd w:id="52"/>
+      <w:bookmarkStart w:id="53" w:name="__RefHeading___Toc812_521584344"/>
+      <w:bookmarkStart w:id="54" w:name="_Toc50380111"/>
+      <w:bookmarkEnd w:id="53"/>
       <w:r>
         <w:rPr/>
         <w:t>Pricing Summary</w:t>
       </w:r>
-      <w:bookmarkEnd w:id="53"/>
+      <w:bookmarkEnd w:id="54"/>
     </w:p>
     <w:p>
       <w:pPr>
@@ -3644,7 +3871,7 @@
           <w:tab w:val="clear" w:pos="709"/>
           <w:tab w:val="left" w:pos="516" w:leader="none"/>
         </w:tabs>
-        <w:overflowPunct w:val="true"/>
+        <w:overflowPunct w:val="false"/>
         <w:bidi w:val="0"/>
         <w:spacing w:lineRule="auto" w:line="259" w:before="0" w:after="160"/>
         <w:ind w:left="720" w:right="0" w:hanging="0"/>
@@ -3677,14 +3904,14 @@
         <w:ind w:left="720" w:hanging="720"/>
         <w:rPr/>
       </w:pPr>
-      <w:bookmarkStart w:id="54" w:name="__RefHeading___Toc814_521584344"/>
-      <w:bookmarkStart w:id="55" w:name="_Toc50380112"/>
-      <w:bookmarkEnd w:id="54"/>
+      <w:bookmarkStart w:id="55" w:name="__RefHeading___Toc814_521584344"/>
+      <w:bookmarkStart w:id="56" w:name="_Toc50380112"/>
+      <w:bookmarkEnd w:id="55"/>
       <w:r>
         <w:rPr/>
         <w:t>Schedule Summary</w:t>
       </w:r>
-      <w:bookmarkEnd w:id="55"/>
+      <w:bookmarkEnd w:id="56"/>
     </w:p>
     <w:p>
       <w:pPr>
@@ -3695,14 +3922,14 @@
         </w:numPr>
         <w:rPr/>
       </w:pPr>
-      <w:bookmarkStart w:id="56" w:name="__RefHeading___Toc816_521584344"/>
-      <w:bookmarkStart w:id="57" w:name="_Toc50380113"/>
-      <w:bookmarkEnd w:id="56"/>
+      <w:bookmarkStart w:id="57" w:name="__RefHeading___Toc816_521584344"/>
+      <w:bookmarkStart w:id="58" w:name="_Toc50380113"/>
+      <w:bookmarkEnd w:id="57"/>
       <w:r>
         <w:rPr/>
         <w:t>Iteration Plan</w:t>
       </w:r>
-      <w:bookmarkEnd w:id="57"/>
+      <w:bookmarkEnd w:id="58"/>
     </w:p>
     <w:p>
       <w:pPr>
@@ -3729,11 +3956,11 @@
         <w:tblLook w:firstRow="1" w:noVBand="1" w:lastRow="0" w:firstColumn="0" w:lastColumn="0" w:noHBand="1" w:val="0620"/>
       </w:tblPr>
       <w:tblGrid>
-        <w:gridCol w:w="1733"/>
-        <w:gridCol w:w="1044"/>
-        <w:gridCol w:w="2861"/>
-        <w:gridCol w:w="2405"/>
-        <w:gridCol w:w="2757"/>
+        <w:gridCol w:w="1732"/>
+        <w:gridCol w:w="1043"/>
+        <w:gridCol w:w="2860"/>
+        <w:gridCol w:w="2404"/>
+        <w:gridCol w:w="2761"/>
       </w:tblGrid>
       <w:tr>
         <w:trPr>
@@ -3742,7 +3969,7 @@
         </w:trPr>
         <w:tc>
           <w:tcPr>
-            <w:tcW w:w="1733" w:type="dxa"/>
+            <w:tcW w:w="1732" w:type="dxa"/>
             <w:tcBorders/>
             <w:shd w:color="auto" w:fill="D9D9D9" w:themeFill="background1" w:themeFillShade="d9" w:val="clear"/>
             <w:vAlign w:val="bottom"/>
@@ -3761,7 +3988,7 @@
         </w:tc>
         <w:tc>
           <w:tcPr>
-            <w:tcW w:w="1044" w:type="dxa"/>
+            <w:tcW w:w="1043" w:type="dxa"/>
             <w:tcBorders/>
             <w:shd w:color="auto" w:fill="D9D9D9" w:themeFill="background1" w:themeFillShade="d9" w:val="clear"/>
             <w:vAlign w:val="bottom"/>
@@ -3780,7 +4007,7 @@
         </w:tc>
         <w:tc>
           <w:tcPr>
-            <w:tcW w:w="2861" w:type="dxa"/>
+            <w:tcW w:w="2860" w:type="dxa"/>
             <w:tcBorders/>
             <w:shd w:color="auto" w:fill="D9D9D9" w:themeFill="background1" w:themeFillShade="d9" w:val="clear"/>
             <w:vAlign w:val="bottom"/>
@@ -3799,7 +4026,7 @@
         </w:tc>
         <w:tc>
           <w:tcPr>
-            <w:tcW w:w="2405" w:type="dxa"/>
+            <w:tcW w:w="2404" w:type="dxa"/>
             <w:tcBorders/>
             <w:shd w:color="auto" w:fill="D9D9D9" w:themeFill="background1" w:themeFillShade="d9" w:val="clear"/>
             <w:vAlign w:val="bottom"/>
@@ -3818,7 +4045,7 @@
         </w:tc>
         <w:tc>
           <w:tcPr>
-            <w:tcW w:w="2757" w:type="dxa"/>
+            <w:tcW w:w="2761" w:type="dxa"/>
             <w:tcBorders/>
             <w:shd w:color="auto" w:fill="D9D9D9" w:themeFill="background1" w:themeFillShade="d9" w:val="clear"/>
             <w:vAlign w:val="bottom"/>
@@ -3842,7 +4069,7 @@
         </w:trPr>
         <w:tc>
           <w:tcPr>
-            <w:tcW w:w="1733" w:type="dxa"/>
+            <w:tcW w:w="1732" w:type="dxa"/>
             <w:tcBorders/>
             <w:shd w:fill="auto" w:val="clear"/>
           </w:tcPr>
@@ -3855,13 +4082,26 @@
             </w:pPr>
             <w:r>
               <w:rPr/>
-              <w:t>2021-10-31</w:t>
-            </w:r>
-          </w:p>
-        </w:tc>
-        <w:tc>
-          <w:tcPr>
-            <w:tcW w:w="1044" w:type="dxa"/>
+              <w:t>2021-1</w:t>
+            </w:r>
+            <w:ins w:id="22" w:author="Unknown Author" w:date="2021-11-15T09:58:25Z">
+              <w:r>
+                <w:rPr>
+                  <w:rFonts w:eastAsia="Calibri" w:cs="" w:cstheme="minorBidi" w:eastAsiaTheme="minorHAnsi"/>
+                  <w:color w:val="auto"/>
+                  <w:kern w:val="0"/>
+                  <w:sz w:val="22"/>
+                  <w:szCs w:val="22"/>
+                  <w:lang w:val="en-US" w:eastAsia="en-US" w:bidi="ar-SA"/>
+                </w:rPr>
+                <w:t>1-15</w:t>
+              </w:r>
+            </w:ins>
+          </w:p>
+        </w:tc>
+        <w:tc>
+          <w:tcPr>
+            <w:tcW w:w="1043" w:type="dxa"/>
             <w:tcBorders/>
             <w:shd w:fill="auto" w:val="clear"/>
           </w:tcPr>
@@ -3872,15 +4112,17 @@
               <w:jc w:val="center"/>
               <w:rPr/>
             </w:pPr>
-            <w:r>
-              <w:rPr/>
-              <w:t>1</w:t>
-            </w:r>
-          </w:p>
-        </w:tc>
-        <w:tc>
-          <w:tcPr>
-            <w:tcW w:w="2861" w:type="dxa"/>
+            <w:ins w:id="23" w:author="Unknown Author" w:date="2021-11-15T09:56:30Z">
+              <w:r>
+                <w:rPr/>
+                <w:t>E1</w:t>
+              </w:r>
+            </w:ins>
+          </w:p>
+        </w:tc>
+        <w:tc>
+          <w:tcPr>
+            <w:tcW w:w="2860" w:type="dxa"/>
             <w:tcBorders/>
             <w:shd w:fill="auto" w:val="clear"/>
           </w:tcPr>
@@ -3895,11 +4137,44 @@
               <w:rPr/>
               <w:t>Manage Hotel Listing</w:t>
             </w:r>
-          </w:p>
-        </w:tc>
-        <w:tc>
-          <w:tcPr>
-            <w:tcW w:w="2405" w:type="dxa"/>
+            <w:ins w:id="24" w:author="Unknown Author" w:date="2021-11-15T09:57:00Z">
+              <w:r>
+                <w:rPr/>
+                <w:t>, Manage Reservations</w:t>
+              </w:r>
+            </w:ins>
+          </w:p>
+          <w:p>
+            <w:pPr>
+              <w:pStyle w:val="Normal"/>
+              <w:spacing w:lineRule="auto" w:line="240" w:before="0" w:after="0"/>
+              <w:jc w:val="center"/>
+              <w:rPr/>
+            </w:pPr>
+            <w:ins w:id="26" w:author="Unknown Author" w:date="2021-11-15T09:58:52Z">
+              <w:r>
+                <w:rPr/>
+              </w:r>
+            </w:ins>
+          </w:p>
+          <w:p>
+            <w:pPr>
+              <w:pStyle w:val="Normal"/>
+              <w:spacing w:lineRule="auto" w:line="240" w:before="0" w:after="0"/>
+              <w:jc w:val="center"/>
+              <w:rPr/>
+            </w:pPr>
+            <w:ins w:id="28" w:author="Unknown Author" w:date="2021-11-15T09:59:01Z">
+              <w:r>
+                <w:rPr/>
+                <w:t>Basic architecture set up</w:t>
+              </w:r>
+            </w:ins>
+          </w:p>
+        </w:tc>
+        <w:tc>
+          <w:tcPr>
+            <w:tcW w:w="2404" w:type="dxa"/>
             <w:tcBorders/>
             <w:shd w:fill="auto" w:val="clear"/>
           </w:tcPr>
@@ -3909,14 +4184,23 @@
               <w:spacing w:lineRule="auto" w:line="240" w:before="0" w:after="0"/>
               <w:rPr/>
             </w:pPr>
-            <w:r>
-              <w:rPr/>
-            </w:r>
-          </w:p>
-        </w:tc>
-        <w:tc>
-          <w:tcPr>
-            <w:tcW w:w="2757" w:type="dxa"/>
+            <w:ins w:id="29" w:author="Unknown Author" w:date="2021-11-15T09:57:44Z">
+              <w:r>
+                <w:rPr/>
+                <w:t xml:space="preserve">Manage Hotel Listings must work to work on Manage </w:t>
+              </w:r>
+            </w:ins>
+            <w:ins w:id="30" w:author="Unknown Author" w:date="2021-11-15T09:58:00Z">
+              <w:r>
+                <w:rPr/>
+                <w:t>Reservations</w:t>
+              </w:r>
+            </w:ins>
+          </w:p>
+        </w:tc>
+        <w:tc>
+          <w:tcPr>
+            <w:tcW w:w="2761" w:type="dxa"/>
             <w:tcBorders/>
             <w:shd w:fill="auto" w:val="clear"/>
           </w:tcPr>
@@ -3939,7 +4223,7 @@
         </w:trPr>
         <w:tc>
           <w:tcPr>
-            <w:tcW w:w="1733" w:type="dxa"/>
+            <w:tcW w:w="1732" w:type="dxa"/>
             <w:tcBorders/>
             <w:shd w:fill="auto" w:val="clear"/>
           </w:tcPr>
@@ -3952,16 +4236,475 @@
             </w:pPr>
             <w:r>
               <w:rPr/>
-              <w:t>2021-11-14</w:t>
-            </w:r>
-          </w:p>
-        </w:tc>
-        <w:tc>
-          <w:tcPr>
-            <w:tcW w:w="1044" w:type="dxa"/>
+              <w:t>2021-1</w:t>
+            </w:r>
+            <w:ins w:id="31" w:author="Unknown Author" w:date="2021-11-15T09:58:10Z">
+              <w:r>
+                <w:rPr>
+                  <w:rFonts w:eastAsia="Calibri" w:cs="" w:cstheme="minorBidi" w:eastAsiaTheme="minorHAnsi"/>
+                  <w:color w:val="auto"/>
+                  <w:kern w:val="0"/>
+                  <w:sz w:val="22"/>
+                  <w:szCs w:val="22"/>
+                  <w:lang w:val="en-US" w:eastAsia="en-US" w:bidi="ar-SA"/>
+                </w:rPr>
+                <w:t>2-06</w:t>
+              </w:r>
+            </w:ins>
+          </w:p>
+        </w:tc>
+        <w:tc>
+          <w:tcPr>
+            <w:tcW w:w="1043" w:type="dxa"/>
             <w:tcBorders/>
             <w:shd w:fill="auto" w:val="clear"/>
           </w:tcPr>
+          <w:p>
+            <w:pPr>
+              <w:pStyle w:val="Normal"/>
+              <w:spacing w:lineRule="auto" w:line="240" w:before="0" w:after="0"/>
+              <w:jc w:val="center"/>
+              <w:rPr/>
+            </w:pPr>
+            <w:ins w:id="32" w:author="Unknown Author" w:date="2021-11-15T09:56:42Z">
+              <w:r>
+                <w:rPr>
+                  <w:rFonts w:eastAsia="Calibri" w:cs="" w:cstheme="minorBidi" w:eastAsiaTheme="minorHAnsi"/>
+                  <w:color w:val="auto"/>
+                  <w:kern w:val="0"/>
+                  <w:sz w:val="22"/>
+                  <w:szCs w:val="22"/>
+                  <w:lang w:val="en-US" w:eastAsia="en-US" w:bidi="ar-SA"/>
+                </w:rPr>
+                <w:t>E2</w:t>
+              </w:r>
+            </w:ins>
+          </w:p>
+        </w:tc>
+        <w:tc>
+          <w:tcPr>
+            <w:tcW w:w="2860" w:type="dxa"/>
+            <w:tcBorders/>
+            <w:shd w:fill="auto" w:val="clear"/>
+          </w:tcPr>
+          <w:p>
+            <w:pPr>
+              <w:pStyle w:val="Normal"/>
+              <w:spacing w:lineRule="auto" w:line="240" w:before="0" w:after="0"/>
+              <w:jc w:val="center"/>
+              <w:rPr/>
+            </w:pPr>
+            <w:ins w:id="33" w:author="Unknown Author" w:date="2021-11-15T09:57:09Z">
+              <w:r>
+                <w:rPr/>
+                <w:t>Manage Hotel Listing</w:t>
+              </w:r>
+            </w:ins>
+            <w:ins w:id="34" w:author="Unknown Author" w:date="2021-11-15T09:57:09Z">
+              <w:r>
+                <w:rPr/>
+                <w:t>, Manage Reservations</w:t>
+              </w:r>
+            </w:ins>
+          </w:p>
+          <w:p>
+            <w:pPr>
+              <w:pStyle w:val="Normal"/>
+              <w:spacing w:lineRule="auto" w:line="240" w:before="0" w:after="0"/>
+              <w:jc w:val="center"/>
+              <w:rPr/>
+            </w:pPr>
+            <w:ins w:id="36" w:author="Unknown Author" w:date="2021-11-15T09:59:07Z">
+              <w:r>
+                <w:rPr/>
+              </w:r>
+            </w:ins>
+          </w:p>
+          <w:p>
+            <w:pPr>
+              <w:pStyle w:val="Normal"/>
+              <w:spacing w:lineRule="auto" w:line="240" w:before="0" w:after="0"/>
+              <w:jc w:val="center"/>
+              <w:rPr/>
+            </w:pPr>
+            <w:ins w:id="38" w:author="Unknown Author" w:date="2021-11-15T09:59:07Z">
+              <w:r>
+                <w:rPr/>
+                <w:t>Software design patterns began and architecture elaborated</w:t>
+              </w:r>
+            </w:ins>
+          </w:p>
+        </w:tc>
+        <w:tc>
+          <w:tcPr>
+            <w:tcW w:w="2404" w:type="dxa"/>
+            <w:tcBorders/>
+            <w:shd w:fill="auto" w:val="clear"/>
+          </w:tcPr>
+          <w:p>
+            <w:pPr>
+              <w:pStyle w:val="Normal"/>
+              <w:spacing w:lineRule="auto" w:line="240" w:before="0" w:after="0"/>
+              <w:rPr/>
+            </w:pPr>
+            <w:ins w:id="39" w:author="Unknown Author" w:date="2021-11-15T09:58:05Z">
+              <w:r>
+                <w:rPr/>
+                <w:t>Manage Hotel Listings must work to work on Manage Reservations</w:t>
+              </w:r>
+            </w:ins>
+          </w:p>
+        </w:tc>
+        <w:tc>
+          <w:tcPr>
+            <w:tcW w:w="2761" w:type="dxa"/>
+            <w:tcBorders/>
+            <w:shd w:fill="auto" w:val="clear"/>
+          </w:tcPr>
+          <w:p>
+            <w:pPr>
+              <w:pStyle w:val="Normal"/>
+              <w:spacing w:lineRule="auto" w:line="240" w:before="0" w:after="0"/>
+              <w:rPr/>
+            </w:pPr>
+            <w:ins w:id="40" w:author="Unknown Author" w:date="2021-11-15T09:59:50Z">
+              <w:r>
+                <w:rPr/>
+                <w:t>Reservations is interchangable with Guest Accomodat</w:t>
+              </w:r>
+            </w:ins>
+            <w:ins w:id="41" w:author="Unknown Author" w:date="2021-11-15T10:00:00Z">
+              <w:r>
+                <w:rPr/>
+                <w:t>ions</w:t>
+              </w:r>
+            </w:ins>
+          </w:p>
+        </w:tc>
+      </w:tr>
+      <w:tr>
+        <w:trPr>
+          <w:cantSplit w:val="true"/>
+        </w:trPr>
+        <w:tc>
+          <w:tcPr>
+            <w:tcW w:w="1732" w:type="dxa"/>
+            <w:tcBorders/>
+            <w:shd w:fill="auto" w:val="clear"/>
+          </w:tcPr>
+          <w:p>
+            <w:pPr>
+              <w:pStyle w:val="Normal"/>
+              <w:spacing w:lineRule="auto" w:line="240" w:before="0" w:after="0"/>
+              <w:jc w:val="center"/>
+              <w:rPr/>
+            </w:pPr>
+            <w:r>
+              <w:rPr/>
+              <w:t>202</w:t>
+            </w:r>
+            <w:ins w:id="42" w:author="Unknown Author" w:date="2021-11-15T09:58:34Z">
+              <w:r>
+                <w:rPr/>
+                <w:t>2-01-15</w:t>
+              </w:r>
+            </w:ins>
+          </w:p>
+        </w:tc>
+        <w:tc>
+          <w:tcPr>
+            <w:tcW w:w="1043" w:type="dxa"/>
+            <w:tcBorders/>
+            <w:shd w:fill="auto" w:val="clear"/>
+          </w:tcPr>
+          <w:p>
+            <w:pPr>
+              <w:pStyle w:val="Normal"/>
+              <w:spacing w:lineRule="auto" w:line="240" w:before="0" w:after="0"/>
+              <w:jc w:val="center"/>
+              <w:rPr/>
+            </w:pPr>
+            <w:ins w:id="43" w:author="Unknown Author" w:date="2021-11-15T09:56:44Z">
+              <w:r>
+                <w:rPr>
+                  <w:rFonts w:eastAsia="Calibri" w:cs="" w:cstheme="minorBidi" w:eastAsiaTheme="minorHAnsi"/>
+                  <w:color w:val="auto"/>
+                  <w:kern w:val="0"/>
+                  <w:sz w:val="22"/>
+                  <w:szCs w:val="22"/>
+                  <w:lang w:val="en-US" w:eastAsia="en-US" w:bidi="ar-SA"/>
+                </w:rPr>
+                <w:t>C1</w:t>
+              </w:r>
+            </w:ins>
+          </w:p>
+        </w:tc>
+        <w:tc>
+          <w:tcPr>
+            <w:tcW w:w="2860" w:type="dxa"/>
+            <w:tcBorders/>
+            <w:shd w:fill="auto" w:val="clear"/>
+          </w:tcPr>
+          <w:p>
+            <w:pPr>
+              <w:pStyle w:val="Normal"/>
+              <w:spacing w:lineRule="auto" w:line="240" w:before="0" w:after="0"/>
+              <w:jc w:val="center"/>
+              <w:rPr/>
+            </w:pPr>
+            <w:r>
+              <w:rPr/>
+              <w:t xml:space="preserve">Manage </w:t>
+            </w:r>
+            <w:ins w:id="44" w:author="Unknown Author" w:date="2021-11-15T09:57:14Z">
+              <w:r>
+                <w:rPr>
+                  <w:rFonts w:eastAsia="Calibri" w:cs="" w:cstheme="minorBidi" w:eastAsiaTheme="minorHAnsi"/>
+                  <w:color w:val="auto"/>
+                  <w:kern w:val="0"/>
+                  <w:sz w:val="22"/>
+                  <w:szCs w:val="22"/>
+                  <w:lang w:val="en-US" w:eastAsia="en-US" w:bidi="ar-SA"/>
+                </w:rPr>
+                <w:t>Guest Accomodations, Manage Hotel Listing, Manage Reservations</w:t>
+              </w:r>
+            </w:ins>
+          </w:p>
+          <w:p>
+            <w:pPr>
+              <w:pStyle w:val="Normal"/>
+              <w:spacing w:lineRule="auto" w:line="240" w:before="0" w:after="0"/>
+              <w:jc w:val="center"/>
+              <w:rPr>
+                <w:rFonts w:ascii="Calibri" w:hAnsi="Calibri" w:eastAsia="Calibri" w:cs="" w:asciiTheme="minorHAnsi" w:cstheme="minorBidi" w:eastAsiaTheme="minorHAnsi" w:hAnsiTheme="minorHAnsi"/>
+                <w:color w:val="auto"/>
+                <w:kern w:val="0"/>
+                <w:sz w:val="22"/>
+                <w:szCs w:val="22"/>
+                <w:lang w:val="en-US" w:eastAsia="en-US" w:bidi="ar-SA"/>
+                <w:ins w:id="47" w:author="Unknown Author" w:date="2021-11-15T09:59:23Z"/>
+              </w:rPr>
+            </w:pPr>
+            <w:ins w:id="46" w:author="Unknown Author" w:date="2021-11-15T09:59:23Z">
+              <w:r>
+                <w:rPr/>
+              </w:r>
+            </w:ins>
+          </w:p>
+          <w:p>
+            <w:pPr>
+              <w:pStyle w:val="Normal"/>
+              <w:spacing w:lineRule="auto" w:line="240" w:before="0" w:after="0"/>
+              <w:jc w:val="center"/>
+              <w:rPr/>
+            </w:pPr>
+            <w:ins w:id="48" w:author="Unknown Author" w:date="2021-11-15T09:59:23Z">
+              <w:r>
+                <w:rPr>
+                  <w:rFonts w:eastAsia="Calibri" w:cs="" w:cstheme="minorBidi" w:eastAsiaTheme="minorHAnsi"/>
+                  <w:color w:val="auto"/>
+                  <w:kern w:val="0"/>
+                  <w:sz w:val="22"/>
+                  <w:szCs w:val="22"/>
+                  <w:lang w:val="en-US" w:eastAsia="en-US" w:bidi="ar-SA"/>
+                </w:rPr>
+                <w:t>B</w:t>
+              </w:r>
+            </w:ins>
+            <w:ins w:id="49" w:author="Unknown Author" w:date="2021-11-15T09:59:23Z">
+              <w:r>
+                <w:rPr>
+                  <w:rFonts w:eastAsia="Calibri" w:cs="" w:cstheme="minorBidi" w:eastAsiaTheme="minorHAnsi"/>
+                  <w:color w:val="auto"/>
+                  <w:kern w:val="0"/>
+                  <w:sz w:val="22"/>
+                  <w:szCs w:val="22"/>
+                  <w:lang w:val="en-US" w:eastAsia="en-US" w:bidi="ar-SA"/>
+                </w:rPr>
+                <w:t>egin finalizing architecture and design pattern.</w:t>
+              </w:r>
+            </w:ins>
+          </w:p>
+        </w:tc>
+        <w:tc>
+          <w:tcPr>
+            <w:tcW w:w="2404" w:type="dxa"/>
+            <w:tcBorders/>
+            <w:shd w:fill="auto" w:val="clear"/>
+          </w:tcPr>
+          <w:p>
+            <w:pPr>
+              <w:pStyle w:val="Normal"/>
+              <w:spacing w:lineRule="auto" w:line="240" w:before="0" w:after="0"/>
+              <w:rPr/>
+            </w:pPr>
+            <w:ins w:id="50" w:author="Unknown Author" w:date="2021-11-15T09:58:05Z">
+              <w:r>
+                <w:rPr/>
+                <w:t>Manage Hotel Listings must work to work on Manage Reservations</w:t>
+              </w:r>
+            </w:ins>
+          </w:p>
+        </w:tc>
+        <w:tc>
+          <w:tcPr>
+            <w:tcW w:w="2761" w:type="dxa"/>
+            <w:tcBorders/>
+            <w:shd w:fill="auto" w:val="clear"/>
+          </w:tcPr>
+          <w:p>
+            <w:pPr>
+              <w:pStyle w:val="Normal"/>
+              <w:spacing w:lineRule="auto" w:line="240" w:before="0" w:after="0"/>
+              <w:rPr/>
+            </w:pPr>
+            <w:ins w:id="51" w:author="Unknown Author" w:date="2021-11-15T10:01:23Z">
+              <w:r>
+                <w:rPr/>
+                <w:t>Strict</w:t>
+              </w:r>
+            </w:ins>
+          </w:p>
+        </w:tc>
+      </w:tr>
+      <w:tr>
+        <w:trPr>
+          <w:cantSplit w:val="true"/>
+        </w:trPr>
+        <w:tc>
+          <w:tcPr>
+            <w:tcW w:w="1732" w:type="dxa"/>
+            <w:tcBorders>
+              <w:top w:val="nil"/>
+            </w:tcBorders>
+            <w:shd w:fill="auto" w:val="clear"/>
+          </w:tcPr>
+          <w:p>
+            <w:pPr>
+              <w:pStyle w:val="Normal"/>
+              <w:spacing w:lineRule="auto" w:line="240" w:before="0" w:after="0"/>
+              <w:jc w:val="center"/>
+              <w:rPr/>
+            </w:pPr>
+            <w:ins w:id="52" w:author="Unknown Author" w:date="2021-11-15T10:00:17Z">
+              <w:r>
+                <w:rPr/>
+                <w:t>202</w:t>
+              </w:r>
+            </w:ins>
+            <w:ins w:id="53" w:author="Unknown Author" w:date="2021-11-15T10:00:17Z">
+              <w:r>
+                <w:rPr/>
+                <w:t>2-0</w:t>
+              </w:r>
+            </w:ins>
+            <w:ins w:id="54" w:author="Unknown Author" w:date="2021-11-15T10:00:17Z">
+              <w:r>
+                <w:rPr>
+                  <w:rFonts w:eastAsia="Calibri" w:cs="" w:cstheme="minorBidi" w:eastAsiaTheme="minorHAnsi"/>
+                  <w:color w:val="auto"/>
+                  <w:kern w:val="0"/>
+                  <w:sz w:val="22"/>
+                  <w:szCs w:val="22"/>
+                  <w:lang w:val="en-US" w:eastAsia="en-US" w:bidi="ar-SA"/>
+                </w:rPr>
+                <w:t>2</w:t>
+              </w:r>
+            </w:ins>
+            <w:ins w:id="55" w:author="Unknown Author" w:date="2021-11-15T10:00:17Z">
+              <w:r>
+                <w:rPr/>
+                <w:t>-06</w:t>
+              </w:r>
+            </w:ins>
+          </w:p>
+        </w:tc>
+        <w:tc>
+          <w:tcPr>
+            <w:tcW w:w="1043" w:type="dxa"/>
+            <w:tcBorders>
+              <w:top w:val="nil"/>
+            </w:tcBorders>
+            <w:shd w:fill="auto" w:val="clear"/>
+          </w:tcPr>
+          <w:p>
+            <w:pPr>
+              <w:pStyle w:val="Normal"/>
+              <w:spacing w:lineRule="auto" w:line="240" w:before="0" w:after="0"/>
+              <w:jc w:val="center"/>
+              <w:rPr/>
+            </w:pPr>
+            <w:ins w:id="56" w:author="Unknown Author" w:date="2021-11-15T10:00:17Z">
+              <w:r>
+                <w:rPr>
+                  <w:rFonts w:eastAsia="Calibri" w:cs="" w:cstheme="minorBidi" w:eastAsiaTheme="minorHAnsi"/>
+                  <w:color w:val="auto"/>
+                  <w:kern w:val="0"/>
+                  <w:sz w:val="22"/>
+                  <w:szCs w:val="22"/>
+                  <w:lang w:val="en-US" w:eastAsia="en-US" w:bidi="ar-SA"/>
+                </w:rPr>
+                <w:t>C2</w:t>
+              </w:r>
+            </w:ins>
+          </w:p>
+        </w:tc>
+        <w:tc>
+          <w:tcPr>
+            <w:tcW w:w="2860" w:type="dxa"/>
+            <w:tcBorders>
+              <w:top w:val="nil"/>
+            </w:tcBorders>
+            <w:shd w:fill="auto" w:val="clear"/>
+          </w:tcPr>
+          <w:p>
+            <w:pPr>
+              <w:pStyle w:val="Normal"/>
+              <w:spacing w:lineRule="auto" w:line="240" w:before="0" w:after="0"/>
+              <w:jc w:val="center"/>
+              <w:rPr/>
+            </w:pPr>
+            <w:ins w:id="57" w:author="Unknown Author" w:date="2021-11-15T10:00:17Z">
+              <w:r>
+                <w:rPr/>
+                <w:t xml:space="preserve">Manage </w:t>
+              </w:r>
+            </w:ins>
+            <w:ins w:id="58" w:author="Unknown Author" w:date="2021-11-15T10:00:17Z">
+              <w:r>
+                <w:rPr>
+                  <w:rFonts w:eastAsia="Calibri" w:cs="" w:cstheme="minorBidi" w:eastAsiaTheme="minorHAnsi"/>
+                  <w:color w:val="auto"/>
+                  <w:kern w:val="0"/>
+                  <w:sz w:val="22"/>
+                  <w:szCs w:val="22"/>
+                  <w:lang w:val="en-US" w:eastAsia="en-US" w:bidi="ar-SA"/>
+                </w:rPr>
+                <w:t>Guest Accomodations, Manage Hotel Listing, Manage Reservations</w:t>
+              </w:r>
+            </w:ins>
+          </w:p>
+          <w:p>
+            <w:pPr>
+              <w:pStyle w:val="Normal"/>
+              <w:spacing w:lineRule="auto" w:line="240" w:before="0" w:after="0"/>
+              <w:jc w:val="center"/>
+              <w:rPr>
+                <w:rFonts w:ascii="Calibri" w:hAnsi="Calibri" w:eastAsia="Calibri" w:cs="" w:asciiTheme="minorHAnsi" w:cstheme="minorBidi" w:eastAsiaTheme="minorHAnsi" w:hAnsiTheme="minorHAnsi"/>
+                <w:color w:val="auto"/>
+                <w:kern w:val="0"/>
+                <w:sz w:val="22"/>
+                <w:szCs w:val="22"/>
+                <w:lang w:val="en-US" w:eastAsia="en-US" w:bidi="ar-SA"/>
+                <w:ins w:id="61" w:author="Unknown Author" w:date="2021-11-15T10:00:17Z"/>
+              </w:rPr>
+            </w:pPr>
+            <w:ins w:id="60" w:author="Unknown Author" w:date="2021-11-15T10:00:17Z">
+              <w:r>
+                <w:rPr/>
+              </w:r>
+            </w:ins>
+          </w:p>
           <w:p>
             <w:pPr>
               <w:pStyle w:val="Normal"/>
@@ -3976,42 +4719,80 @@
                 <w:lang w:val="en-US" w:eastAsia="en-US" w:bidi="ar-SA"/>
               </w:rPr>
             </w:pPr>
-            <w:r>
-              <w:rPr>
-                <w:rFonts w:eastAsia="Calibri" w:cs="" w:cstheme="minorBidi" w:eastAsiaTheme="minorHAnsi"/>
-                <w:color w:val="auto"/>
-                <w:kern w:val="0"/>
-                <w:sz w:val="22"/>
-                <w:szCs w:val="22"/>
-                <w:lang w:val="en-US" w:eastAsia="en-US" w:bidi="ar-SA"/>
-              </w:rPr>
-              <w:t>2</w:t>
-            </w:r>
-          </w:p>
-        </w:tc>
-        <w:tc>
-          <w:tcPr>
-            <w:tcW w:w="2861" w:type="dxa"/>
-            <w:tcBorders/>
+            <w:ins w:id="62" w:author="Unknown Author" w:date="2021-11-15T10:00:17Z">
+              <w:r>
+                <w:rPr>
+                  <w:rFonts w:eastAsia="Calibri" w:cs="" w:cstheme="minorBidi" w:eastAsiaTheme="minorHAnsi"/>
+                  <w:color w:val="auto"/>
+                  <w:kern w:val="0"/>
+                  <w:sz w:val="22"/>
+                  <w:szCs w:val="22"/>
+                  <w:lang w:val="en-US" w:eastAsia="en-US" w:bidi="ar-SA"/>
+                </w:rPr>
+                <w:t>Resilient error handling incorporated to system</w:t>
+              </w:r>
+            </w:ins>
+          </w:p>
+        </w:tc>
+        <w:tc>
+          <w:tcPr>
+            <w:tcW w:w="2404" w:type="dxa"/>
+            <w:tcBorders>
+              <w:top w:val="nil"/>
+            </w:tcBorders>
             <w:shd w:fill="auto" w:val="clear"/>
           </w:tcPr>
           <w:p>
             <w:pPr>
               <w:pStyle w:val="Normal"/>
               <w:spacing w:lineRule="auto" w:line="240" w:before="0" w:after="0"/>
-              <w:jc w:val="center"/>
-              <w:rPr/>
-            </w:pPr>
-            <w:r>
-              <w:rPr/>
-              <w:t>Manage Guest Accomodation</w:t>
-            </w:r>
-          </w:p>
-        </w:tc>
-        <w:tc>
-          <w:tcPr>
-            <w:tcW w:w="2405" w:type="dxa"/>
-            <w:tcBorders/>
+              <w:rPr/>
+            </w:pPr>
+            <w:ins w:id="63" w:author="Unknown Author" w:date="2021-11-15T10:00:17Z">
+              <w:r>
+                <w:rPr/>
+                <w:t>Manage Hotel Listings must work to work on Manage Reservations</w:t>
+              </w:r>
+            </w:ins>
+            <w:ins w:id="64" w:author="Unknown Author" w:date="2021-11-15T10:01:02Z">
+              <w:r>
+                <w:rPr/>
+                <w:t>.</w:t>
+              </w:r>
+            </w:ins>
+          </w:p>
+          <w:p>
+            <w:pPr>
+              <w:pStyle w:val="Normal"/>
+              <w:spacing w:lineRule="auto" w:line="240" w:before="0" w:after="0"/>
+              <w:rPr/>
+            </w:pPr>
+            <w:ins w:id="66" w:author="Unknown Author" w:date="2021-11-15T10:01:02Z">
+              <w:r>
+                <w:rPr/>
+              </w:r>
+            </w:ins>
+          </w:p>
+          <w:p>
+            <w:pPr>
+              <w:pStyle w:val="Normal"/>
+              <w:spacing w:lineRule="auto" w:line="240" w:before="0" w:after="0"/>
+              <w:rPr/>
+            </w:pPr>
+            <w:ins w:id="68" w:author="Unknown Author" w:date="2021-11-15T10:01:02Z">
+              <w:r>
+                <w:rPr/>
+                <w:t>Architecture and design patterns must be finalized to build upon.</w:t>
+              </w:r>
+            </w:ins>
+          </w:p>
+        </w:tc>
+        <w:tc>
+          <w:tcPr>
+            <w:tcW w:w="2761" w:type="dxa"/>
+            <w:tcBorders>
+              <w:top w:val="nil"/>
+            </w:tcBorders>
             <w:shd w:fill="auto" w:val="clear"/>
           </w:tcPr>
           <w:p>
@@ -4020,43 +4801,12 @@
               <w:spacing w:lineRule="auto" w:line="240" w:before="0" w:after="0"/>
               <w:rPr/>
             </w:pPr>
-            <w:r>
-              <w:rPr/>
-              <w:t xml:space="preserve">Hotel Listing feature must </w:t>
-            </w:r>
-            <w:r>
-              <w:rPr>
-                <w:rFonts w:eastAsia="Calibri" w:cs="" w:cstheme="minorBidi" w:eastAsiaTheme="minorHAnsi"/>
-                <w:color w:val="auto"/>
-                <w:kern w:val="0"/>
-                <w:sz w:val="22"/>
-                <w:szCs w:val="22"/>
-                <w:lang w:val="en-US" w:eastAsia="en-US" w:bidi="ar-SA"/>
-              </w:rPr>
-              <w:t xml:space="preserve">at least be able to </w:t>
-            </w:r>
-            <w:r>
-              <w:rPr/>
-              <w:t>add and read</w:t>
-            </w:r>
-          </w:p>
-        </w:tc>
-        <w:tc>
-          <w:tcPr>
-            <w:tcW w:w="2757" w:type="dxa"/>
-            <w:tcBorders/>
-            <w:shd w:fill="auto" w:val="clear"/>
-          </w:tcPr>
-          <w:p>
-            <w:pPr>
-              <w:pStyle w:val="Normal"/>
-              <w:spacing w:lineRule="auto" w:line="240" w:before="0" w:after="0"/>
-              <w:rPr/>
-            </w:pPr>
-            <w:r>
-              <w:rPr/>
-              <w:t>Is interchangable with Manage Reservations</w:t>
-            </w:r>
+            <w:ins w:id="69" w:author="Unknown Author" w:date="2021-11-15T10:01:30Z">
+              <w:r>
+                <w:rPr/>
+                <w:t>If not yet finalized, then architecture and design patterns should be finalized here instead of error handling.</w:t>
+              </w:r>
+            </w:ins>
           </w:p>
         </w:tc>
       </w:tr>
@@ -4066,8 +4816,10 @@
         </w:trPr>
         <w:tc>
           <w:tcPr>
-            <w:tcW w:w="1733" w:type="dxa"/>
-            <w:tcBorders/>
+            <w:tcW w:w="1732" w:type="dxa"/>
+            <w:tcBorders>
+              <w:top w:val="nil"/>
+            </w:tcBorders>
             <w:shd w:fill="auto" w:val="clear"/>
           </w:tcPr>
           <w:p>
@@ -4077,18 +4829,73 @@
               <w:jc w:val="center"/>
               <w:rPr/>
             </w:pPr>
-            <w:r>
-              <w:rPr/>
-              <w:t>2021-11-28</w:t>
-            </w:r>
-          </w:p>
-        </w:tc>
-        <w:tc>
-          <w:tcPr>
-            <w:tcW w:w="1044" w:type="dxa"/>
-            <w:tcBorders/>
+            <w:ins w:id="70" w:author="Unknown Author" w:date="2021-11-15T10:02:00Z">
+              <w:r>
+                <w:rPr/>
+                <w:t>2022-03-15</w:t>
+              </w:r>
+            </w:ins>
+          </w:p>
+        </w:tc>
+        <w:tc>
+          <w:tcPr>
+            <w:tcW w:w="1043" w:type="dxa"/>
+            <w:tcBorders>
+              <w:top w:val="nil"/>
+            </w:tcBorders>
             <w:shd w:fill="auto" w:val="clear"/>
           </w:tcPr>
+          <w:p>
+            <w:pPr>
+              <w:pStyle w:val="Normal"/>
+              <w:spacing w:lineRule="auto" w:line="240" w:before="0" w:after="0"/>
+              <w:jc w:val="center"/>
+              <w:rPr/>
+            </w:pPr>
+            <w:ins w:id="71" w:author="Unknown Author" w:date="2021-11-15T10:02:05Z">
+              <w:r>
+                <w:rPr/>
+                <w:t>T1</w:t>
+              </w:r>
+            </w:ins>
+          </w:p>
+        </w:tc>
+        <w:tc>
+          <w:tcPr>
+            <w:tcW w:w="2860" w:type="dxa"/>
+            <w:tcBorders>
+              <w:top w:val="nil"/>
+            </w:tcBorders>
+            <w:shd w:fill="auto" w:val="clear"/>
+          </w:tcPr>
+          <w:p>
+            <w:pPr>
+              <w:pStyle w:val="Normal"/>
+              <w:spacing w:lineRule="auto" w:line="240" w:before="0" w:after="0"/>
+              <w:jc w:val="center"/>
+              <w:rPr/>
+            </w:pPr>
+            <w:ins w:id="72" w:author="Unknown Author" w:date="2021-11-15T10:02:07Z">
+              <w:r>
+                <w:rPr/>
+                <w:t>Deploy system,</w:t>
+              </w:r>
+            </w:ins>
+          </w:p>
+          <w:p>
+            <w:pPr>
+              <w:pStyle w:val="Normal"/>
+              <w:spacing w:lineRule="auto" w:line="240" w:before="0" w:after="0"/>
+              <w:jc w:val="center"/>
+              <w:rPr/>
+            </w:pPr>
+            <w:ins w:id="74" w:author="Unknown Author" w:date="2021-11-15T10:02:07Z">
+              <w:r>
+                <w:rPr/>
+                <w:t>Configure system for employee usage,</w:t>
+              </w:r>
+            </w:ins>
+          </w:p>
           <w:p>
             <w:pPr>
               <w:pStyle w:val="Normal"/>
@@ -4103,42 +4910,49 @@
                 <w:lang w:val="en-US" w:eastAsia="en-US" w:bidi="ar-SA"/>
               </w:rPr>
             </w:pPr>
-            <w:r>
-              <w:rPr>
-                <w:rFonts w:eastAsia="Calibri" w:cs="" w:cstheme="minorBidi" w:eastAsiaTheme="minorHAnsi"/>
-                <w:color w:val="auto"/>
-                <w:kern w:val="0"/>
-                <w:sz w:val="22"/>
-                <w:szCs w:val="22"/>
-                <w:lang w:val="en-US" w:eastAsia="en-US" w:bidi="ar-SA"/>
-              </w:rPr>
-              <w:t>3</w:t>
-            </w:r>
-          </w:p>
-        </w:tc>
-        <w:tc>
-          <w:tcPr>
-            <w:tcW w:w="2861" w:type="dxa"/>
-            <w:tcBorders/>
+            <w:ins w:id="76" w:author="Unknown Author" w:date="2021-11-15T10:02:07Z">
+              <w:r>
+                <w:rPr>
+                  <w:rFonts w:eastAsia="Calibri" w:cs="" w:cstheme="minorBidi" w:eastAsiaTheme="minorHAnsi"/>
+                  <w:color w:val="auto"/>
+                  <w:kern w:val="0"/>
+                  <w:sz w:val="22"/>
+                  <w:szCs w:val="22"/>
+                  <w:lang w:val="en-US" w:eastAsia="en-US" w:bidi="ar-SA"/>
+                </w:rPr>
+                <w:t>Employee training</w:t>
+              </w:r>
+            </w:ins>
+          </w:p>
+        </w:tc>
+        <w:tc>
+          <w:tcPr>
+            <w:tcW w:w="2404" w:type="dxa"/>
+            <w:tcBorders>
+              <w:top w:val="nil"/>
+            </w:tcBorders>
             <w:shd w:fill="auto" w:val="clear"/>
           </w:tcPr>
           <w:p>
             <w:pPr>
               <w:pStyle w:val="Normal"/>
               <w:spacing w:lineRule="auto" w:line="240" w:before="0" w:after="0"/>
-              <w:jc w:val="center"/>
-              <w:rPr/>
-            </w:pPr>
-            <w:r>
-              <w:rPr/>
-              <w:t>Manage Reservations</w:t>
-            </w:r>
-          </w:p>
-        </w:tc>
-        <w:tc>
-          <w:tcPr>
-            <w:tcW w:w="2405" w:type="dxa"/>
-            <w:tcBorders/>
+              <w:rPr/>
+            </w:pPr>
+            <w:ins w:id="77" w:author="Unknown Author" w:date="2021-11-15T10:02:39Z">
+              <w:r>
+                <w:rPr/>
+                <w:t>System must be completed.</w:t>
+              </w:r>
+            </w:ins>
+          </w:p>
+        </w:tc>
+        <w:tc>
+          <w:tcPr>
+            <w:tcW w:w="2761" w:type="dxa"/>
+            <w:tcBorders>
+              <w:top w:val="nil"/>
+            </w:tcBorders>
             <w:shd w:fill="auto" w:val="clear"/>
           </w:tcPr>
           <w:p>
@@ -4147,43 +4961,18 @@
               <w:spacing w:lineRule="auto" w:line="240" w:before="0" w:after="0"/>
               <w:rPr/>
             </w:pPr>
-            <w:r>
-              <w:rPr/>
-              <w:t xml:space="preserve">Hotel Listing feature must </w:t>
-            </w:r>
-            <w:r>
-              <w:rPr>
-                <w:rFonts w:eastAsia="Calibri" w:cs="" w:cstheme="minorBidi" w:eastAsiaTheme="minorHAnsi"/>
-                <w:color w:val="auto"/>
-                <w:kern w:val="0"/>
-                <w:sz w:val="22"/>
-                <w:szCs w:val="22"/>
-                <w:lang w:val="en-US" w:eastAsia="en-US" w:bidi="ar-SA"/>
-              </w:rPr>
-              <w:t xml:space="preserve">at least be able to </w:t>
-            </w:r>
-            <w:r>
-              <w:rPr/>
-              <w:t>add and read</w:t>
-            </w:r>
-          </w:p>
-        </w:tc>
-        <w:tc>
-          <w:tcPr>
-            <w:tcW w:w="2757" w:type="dxa"/>
-            <w:tcBorders/>
-            <w:shd w:fill="auto" w:val="clear"/>
-          </w:tcPr>
-          <w:p>
-            <w:pPr>
-              <w:pStyle w:val="Normal"/>
-              <w:spacing w:lineRule="auto" w:line="240" w:before="0" w:after="0"/>
-              <w:rPr/>
-            </w:pPr>
-            <w:r>
-              <w:rPr/>
-              <w:t>Is interchangable with Manage Guest Accomodation</w:t>
-            </w:r>
+            <w:ins w:id="78" w:author="Unknown Author" w:date="2021-11-15T10:02:45Z">
+              <w:r>
+                <w:rPr/>
+                <w:t>Strict. If constraints and dependencies not met, then postpone Transition phase</w:t>
+              </w:r>
+            </w:ins>
+            <w:ins w:id="79" w:author="Unknown Author" w:date="2021-11-15T10:03:00Z">
+              <w:r>
+                <w:rPr/>
+                <w:t xml:space="preserve"> and continue Construction.</w:t>
+              </w:r>
+            </w:ins>
           </w:p>
         </w:tc>
       </w:tr>
@@ -4206,14 +4995,14 @@
         </w:numPr>
         <w:rPr/>
       </w:pPr>
-      <w:bookmarkStart w:id="58" w:name="__RefHeading___Toc818_521584344"/>
-      <w:bookmarkStart w:id="59" w:name="_Toc50380114"/>
-      <w:bookmarkEnd w:id="58"/>
+      <w:bookmarkStart w:id="59" w:name="__RefHeading___Toc818_521584344"/>
+      <w:bookmarkStart w:id="60" w:name="_Toc50380114"/>
+      <w:bookmarkEnd w:id="59"/>
       <w:r>
         <w:rPr/>
         <w:t>Assumptions and Dependencies</w:t>
       </w:r>
-      <w:bookmarkEnd w:id="59"/>
+      <w:bookmarkEnd w:id="60"/>
     </w:p>
     <w:p>
       <w:pPr>
@@ -4223,7 +5012,7 @@
           <w:ilvl w:val="0"/>
           <w:numId w:val="0"/>
         </w:numPr>
-        <w:overflowPunct w:val="true"/>
+        <w:overflowPunct w:val="false"/>
         <w:bidi w:val="0"/>
         <w:spacing w:lineRule="auto" w:line="259" w:before="0" w:after="160"/>
         <w:ind w:left="449" w:right="0" w:hanging="0"/>
@@ -4251,14 +5040,14 @@
         </w:numPr>
         <w:rPr/>
       </w:pPr>
-      <w:bookmarkStart w:id="60" w:name="__RefHeading___Toc820_521584344"/>
-      <w:bookmarkStart w:id="61" w:name="_Toc50380115"/>
-      <w:bookmarkEnd w:id="60"/>
+      <w:bookmarkStart w:id="61" w:name="__RefHeading___Toc820_521584344"/>
+      <w:bookmarkStart w:id="62" w:name="_Toc50380115"/>
+      <w:bookmarkEnd w:id="61"/>
       <w:r>
         <w:rPr/>
         <w:t>Go / No-Go Decision</w:t>
       </w:r>
-      <w:bookmarkEnd w:id="61"/>
+      <w:bookmarkEnd w:id="62"/>
     </w:p>
     <w:p>
       <w:pPr>
@@ -4268,23 +5057,48 @@
           <w:ilvl w:val="0"/>
           <w:numId w:val="0"/>
         </w:numPr>
-        <w:overflowPunct w:val="true"/>
+        <w:overflowPunct w:val="false"/>
         <w:bidi w:val="0"/>
         <w:spacing w:lineRule="auto" w:line="259" w:before="0" w:after="160"/>
         <w:ind w:left="449" w:right="0" w:hanging="0"/>
         <w:jc w:val="left"/>
         <w:rPr/>
       </w:pPr>
-      <w:r>
-        <w:rPr/>
-        <w:t>The Hotel Reservation System is a good idea and is worth investing in. With the given available resources and schedule, we should be able to get a minimum viable product produced in a hasty manner to a point that the system will begin aiding hotel operations become more efficient and reduce operational risk. The system should also be able to allow hotels to provide a public-facing guest reservation system in time to produce an increase in revenue that will well make up for investment.</w:t>
-      </w:r>
+      <w:ins w:id="80" w:author="Unknown Author" w:date="2021-11-15T09:53:34Z">
+        <w:r>
+          <w:rPr>
+            <w:b/>
+            <w:bCs/>
+          </w:rPr>
+          <w:t xml:space="preserve">GO - </w:t>
+        </w:r>
+      </w:ins>
+      <w:r>
+        <w:rPr/>
+        <w:t>The Hotel Reservation System is a good idea and is worth investing in</w:t>
+      </w:r>
+      <w:ins w:id="81" w:author="Unknown Author" w:date="2021-11-15T09:54:01Z">
+        <w:r>
+          <w:rPr/>
+          <w:t>, as the potential opportunities far outweight the risks</w:t>
+        </w:r>
+      </w:ins>
+      <w:r>
+        <w:rPr/>
+        <w:t>. With the given available resources and schedule, we should be able to get a minimum viable product produced in a hasty manner to a point that the system will begin aiding hotel operations become more efficient and reduce operational risk. The system should also be able to allow hotels to provide a public-facing guest reservation system in time to produce an increase in revenue that will well make up for investment.</w:t>
+      </w:r>
+      <w:ins w:id="82" w:author="Unknown Author" w:date="2021-11-15T09:54:16Z">
+        <w:r>
+          <w:rPr/>
+          <w:t xml:space="preserve"> Thus, the opportunities provided by the potential increase in revenue should outweight the risks of production.</w:t>
+        </w:r>
+      </w:ins>
     </w:p>
     <w:sectPr>
-      <w:headerReference w:type="default" r:id="rId9"/>
-      <w:headerReference w:type="first" r:id="rId10"/>
-      <w:footerReference w:type="default" r:id="rId11"/>
-      <w:footerReference w:type="first" r:id="rId12"/>
+      <w:headerReference w:type="default" r:id="rId10"/>
+      <w:headerReference w:type="first" r:id="rId11"/>
+      <w:footerReference w:type="default" r:id="rId12"/>
+      <w:footerReference w:type="first" r:id="rId13"/>
       <w:type w:val="nextPage"/>
       <w:pgSz w:w="12240" w:h="15840"/>
       <w:pgMar w:left="720" w:right="720" w:header="360" w:top="643" w:footer="360" w:bottom="740" w:gutter="0"/>
@@ -4367,7 +5181,7 @@
     </w:r>
     <w:r>
       <w:rPr/>
-      <w:t>6</w:t>
+      <w:t>7</w:t>
     </w:r>
     <w:r>
       <w:rPr/>
@@ -4388,7 +5202,7 @@
       <w:rPr/>
       <w:fldChar w:fldCharType="separate"/>
     </w:r>
-    <w:bookmarkStart w:id="63" w:name="Bookmark"/>
+    <w:bookmarkStart w:id="64" w:name="Bookmark"/>
     <w:r>
       <w:rPr/>
     </w:r>
@@ -4399,8 +5213,10 @@
       <w:rPr/>
       <w:fldChar w:fldCharType="end"/>
     </w:r>
-    <w:ins w:id="12" w:author="Unknown Author" w:date="2021-11-13T15:39:08Z">
-      <w:bookmarkEnd w:id="63"/>
+    <w:ins w:id="85" w:author="Unknown Author" w:date="2021-11-13T15:39:08Z">
+      <w:bookmarkStart w:id="65" w:name="Bookmark1"/>
+      <w:bookmarkEnd w:id="64"/>
+      <w:bookmarkEnd w:id="65"/>
       <w:r>
         <w:rPr/>
         <w:t>6</w:t>
@@ -4482,7 +5298,7 @@
       <w:rPr/>
       <w:fldChar w:fldCharType="separate"/>
     </w:r>
-    <w:bookmarkStart w:id="64" w:name="Bookmark2"/>
+    <w:bookmarkStart w:id="66" w:name="Bookmark2"/>
     <w:r>
       <w:rPr/>
     </w:r>
@@ -4493,8 +5309,10 @@
       <w:rPr/>
       <w:fldChar w:fldCharType="end"/>
     </w:r>
-    <w:ins w:id="13" w:author="Unknown Author" w:date="2021-11-13T15:39:19Z">
-      <w:bookmarkEnd w:id="64"/>
+    <w:ins w:id="86" w:author="Unknown Author" w:date="2021-11-13T15:39:19Z">
+      <w:bookmarkStart w:id="67" w:name="Bookmark21"/>
+      <w:bookmarkEnd w:id="66"/>
+      <w:bookmarkEnd w:id="67"/>
       <w:r>
         <w:rPr/>
         <w:t>6</w:t>
@@ -4563,7 +5381,7 @@
       <w:tab/>
       <w:t xml:space="preserve">Last Modified:  </w:t>
     </w:r>
-    <w:ins w:id="6" w:author="Unknown Author" w:date="2021-11-13T15:38:51Z">
+    <w:ins w:id="83" w:author="Unknown Author" w:date="2021-11-13T15:38:51Z">
       <w:r>
         <w:rPr>
           <w:rFonts w:eastAsia="Calibri" w:cs="" w:cstheme="minorBidi" w:eastAsiaTheme="minorHAnsi"/>
@@ -4573,33 +5391,7 @@
           <w:szCs w:val="18"/>
           <w:lang w:val="en-US" w:eastAsia="en-US" w:bidi="ar-SA"/>
         </w:rPr>
-        <w:t>Monday, November 1</w:t>
-      </w:r>
-    </w:ins>
-    <w:ins w:id="7" w:author="Unknown Author" w:date="2021-11-13T15:38:51Z">
-      <w:r>
-        <w:rPr>
-          <w:rFonts w:eastAsia="Calibri" w:cs="" w:cstheme="minorBidi" w:eastAsiaTheme="minorHAnsi"/>
-          <w:color w:val="auto"/>
-          <w:kern w:val="0"/>
-          <w:sz w:val="18"/>
-          <w:szCs w:val="18"/>
-          <w:lang w:val="en-US" w:eastAsia="en-US" w:bidi="ar-SA"/>
-        </w:rPr>
-        <w:t>5</w:t>
-      </w:r>
-    </w:ins>
-    <w:ins w:id="8" w:author="Unknown Author" w:date="2021-11-13T15:38:51Z">
-      <w:r>
-        <w:rPr>
-          <w:rFonts w:eastAsia="Calibri" w:cs="" w:cstheme="minorBidi" w:eastAsiaTheme="minorHAnsi"/>
-          <w:color w:val="auto"/>
-          <w:kern w:val="0"/>
-          <w:sz w:val="18"/>
-          <w:szCs w:val="18"/>
-          <w:lang w:val="en-US" w:eastAsia="en-US" w:bidi="ar-SA"/>
-        </w:rPr>
-        <w:t>, 2021</w:t>
+        <w:t>Monday, November 15, 2021</w:t>
       </w:r>
     </w:ins>
   </w:p>
@@ -4647,8 +5439,8 @@
       <w:tab/>
       <w:t xml:space="preserve">Last Modified:  </w:t>
     </w:r>
-    <w:ins w:id="9" w:author="Unknown Author" w:date="2021-11-13T15:38:42Z">
-      <w:bookmarkStart w:id="62" w:name="__DdeLink__733_1551230419"/>
+    <w:ins w:id="84" w:author="Unknown Author" w:date="2021-11-13T15:38:42Z">
+      <w:bookmarkStart w:id="63" w:name="__DdeLink__733_1551230419"/>
       <w:r>
         <w:rPr>
           <w:rFonts w:eastAsia="Calibri" w:cs="" w:cstheme="minorBidi" w:eastAsiaTheme="minorHAnsi"/>
@@ -4658,36 +5450,10 @@
           <w:szCs w:val="18"/>
           <w:lang w:val="en-US" w:eastAsia="en-US" w:bidi="ar-SA"/>
         </w:rPr>
-        <w:t>Monday, November 1</w:t>
+        <w:t>Monday, November 15, 2021</w:t>
       </w:r>
     </w:ins>
-    <w:ins w:id="10" w:author="Unknown Author" w:date="2021-11-13T15:38:42Z">
-      <w:r>
-        <w:rPr>
-          <w:rFonts w:eastAsia="Calibri" w:cs="" w:cstheme="minorBidi" w:eastAsiaTheme="minorHAnsi"/>
-          <w:color w:val="auto"/>
-          <w:kern w:val="0"/>
-          <w:sz w:val="18"/>
-          <w:szCs w:val="18"/>
-          <w:lang w:val="en-US" w:eastAsia="en-US" w:bidi="ar-SA"/>
-        </w:rPr>
-        <w:t>5</w:t>
-      </w:r>
-    </w:ins>
-    <w:ins w:id="11" w:author="Unknown Author" w:date="2021-11-13T15:38:42Z">
-      <w:r>
-        <w:rPr>
-          <w:rFonts w:eastAsia="Calibri" w:cs="" w:cstheme="minorBidi" w:eastAsiaTheme="minorHAnsi"/>
-          <w:color w:val="auto"/>
-          <w:kern w:val="0"/>
-          <w:sz w:val="18"/>
-          <w:szCs w:val="18"/>
-          <w:lang w:val="en-US" w:eastAsia="en-US" w:bidi="ar-SA"/>
-        </w:rPr>
-        <w:t>, 2021</w:t>
-      </w:r>
-    </w:ins>
-    <w:bookmarkEnd w:id="62"/>
+    <w:bookmarkEnd w:id="63"/>
   </w:p>
 </w:hdr>
 </file>
@@ -5548,7 +6314,7 @@
     <w:rsid w:val="00d73986"/>
     <w:pPr>
       <w:widowControl/>
-      <w:overflowPunct w:val="true"/>
+      <w:overflowPunct w:val="false"/>
       <w:bidi w:val="0"/>
       <w:spacing w:lineRule="auto" w:line="259" w:before="0" w:after="160"/>
       <w:jc w:val="left"/>
@@ -6454,6 +7220,20 @@
       <w:szCs w:val="32"/>
     </w:rPr>
   </w:style>
+  <w:style w:type="paragraph" w:styleId="ContentsHeading">
+    <w:name w:val="TOA Heading"/>
+    <w:basedOn w:val="Heading"/>
+    <w:pPr>
+      <w:suppressLineNumbers/>
+      <w:ind w:left="0" w:hanging="0"/>
+    </w:pPr>
+    <w:rPr>
+      <w:b/>
+      <w:bCs/>
+      <w:sz w:val="32"/>
+      <w:szCs w:val="32"/>
+    </w:rPr>
+  </w:style>
   <w:style w:type="numbering" w:styleId="NoList" w:default="1">
     <w:name w:val="No List"/>
     <w:uiPriority w:val="99"/>

</xml_diff>